<commit_message>
Chore Update Tfm docs
</commit_message>
<xml_diff>
--- a/docs/TFM_StrideSense_Ivan_Martinez_Diagramas.docx
+++ b/docs/TFM_StrideSense_Ivan_Martinez_Diagramas.docx
@@ -189,7 +189,89 @@
         <w:rPr>
           <w:lang w:val="es-ES"/>
         </w:rPr>
-        <w:t>, Prisma como ORM y TensorFlow.js para el módulo de inteligencia artificial) cuyo objetivo es predecir y visualizar el riesgo de lesión en corredores amateurs. El sistema clasifica el riesgo en tres niveles (bajo, medio y alto) y ofrece recomendaciones de actuación basadas en reglas de dominio. La propuesta destaca por su accesibilidad (web), su arquitectura modular, la integración nativa de IA sin microservicios Python y un diseño de interfaz inspirado en Apple Fitness.</w:t>
+        <w:t>, Prisma como ORM y TensorFlow.js para el módulo de inteligencia artificial) cuyo objetivo es predecir y visualizar el riesgo de lesión en corredores amateurs. El sistema clasifica el riesgo en tres niveles (bajo, medio y alto) y ofrece recomendaciones de actuación basadas en reglas de dominio. La propuesta destaca por su accesibilidad (web), su arquitectura</w:t>
+      </w:r>
+      <w:r>
+        <w:rPr>
+          <w:lang w:val="es-ES"/>
+        </w:rPr>
+        <w:t xml:space="preserve"> </w:t>
+      </w:r>
+      <w:proofErr w:type="spellStart"/>
+      <w:r>
+        <w:rPr>
+          <w:lang w:val="es-ES"/>
+        </w:rPr>
+        <w:t>Clean</w:t>
+      </w:r>
+      <w:proofErr w:type="spellEnd"/>
+      <w:r>
+        <w:rPr>
+          <w:lang w:val="es-ES"/>
+        </w:rPr>
+        <w:t xml:space="preserve"> </w:t>
+      </w:r>
+      <w:proofErr w:type="spellStart"/>
+      <w:r>
+        <w:rPr>
+          <w:lang w:val="es-ES"/>
+        </w:rPr>
+        <w:t>Architecture</w:t>
+      </w:r>
+      <w:proofErr w:type="spellEnd"/>
+      <w:r>
+        <w:rPr>
+          <w:lang w:val="es-ES"/>
+        </w:rPr>
+        <w:t xml:space="preserve"> en el </w:t>
+      </w:r>
+      <w:proofErr w:type="spellStart"/>
+      <w:r>
+        <w:rPr>
+          <w:lang w:val="es-ES"/>
+        </w:rPr>
+        <w:t>frontEnd</w:t>
+      </w:r>
+      <w:proofErr w:type="spellEnd"/>
+      <w:r>
+        <w:rPr>
+          <w:lang w:val="es-ES"/>
+        </w:rPr>
+        <w:t xml:space="preserve"> </w:t>
+      </w:r>
+      <w:proofErr w:type="gramStart"/>
+      <w:r>
+        <w:rPr>
+          <w:lang w:val="es-ES"/>
+        </w:rPr>
+        <w:t xml:space="preserve">y </w:t>
+      </w:r>
+      <w:r>
+        <w:rPr>
+          <w:lang w:val="es-ES"/>
+        </w:rPr>
+        <w:t xml:space="preserve"> modular</w:t>
+      </w:r>
+      <w:proofErr w:type="gramEnd"/>
+      <w:r>
+        <w:rPr>
+          <w:lang w:val="es-ES"/>
+        </w:rPr>
+        <w:t xml:space="preserve"> en el </w:t>
+      </w:r>
+      <w:proofErr w:type="spellStart"/>
+      <w:r>
+        <w:rPr>
+          <w:lang w:val="es-ES"/>
+        </w:rPr>
+        <w:t>backEnd</w:t>
+      </w:r>
+      <w:proofErr w:type="spellEnd"/>
+      <w:r>
+        <w:rPr>
+          <w:lang w:val="es-ES"/>
+        </w:rPr>
+        <w:t>, la integración nativa de IA sin microservicios Python y un diseño de interfaz inspirado en Apple Fitness.</w:t>
       </w:r>
     </w:p>
     <w:p>
@@ -397,6 +479,7 @@
       </w:pPr>
       <w:r>
         <w:rPr>
+          <w:highlight w:val="yellow"/>
           <w:lang w:val="es-ES"/>
         </w:rPr>
         <w:t xml:space="preserve">Los resultados muestran una inferencia rápida en servidor (≈70–80 ms) y una experiencia de usuario fluida. Se discuten limitaciones (dependencia de datos autodeclarados, ausencia de sensores biomecánicos, </w:t>
@@ -404,6 +487,7 @@
       <w:proofErr w:type="spellStart"/>
       <w:r>
         <w:rPr>
+          <w:highlight w:val="yellow"/>
           <w:lang w:val="es-ES"/>
         </w:rPr>
         <w:t>dataset</w:t>
@@ -411,6 +495,7 @@
       <w:proofErr w:type="spellEnd"/>
       <w:r>
         <w:rPr>
+          <w:highlight w:val="yellow"/>
           <w:lang w:val="es-ES"/>
         </w:rPr>
         <w:t xml:space="preserve"> sintético) y se proponen líneas futuras (integración con </w:t>
@@ -418,6 +503,7 @@
       <w:proofErr w:type="gramStart"/>
       <w:r>
         <w:rPr>
+          <w:highlight w:val="yellow"/>
           <w:lang w:val="es-ES"/>
         </w:rPr>
         <w:t>wearables</w:t>
@@ -425,6 +511,7 @@
       <w:proofErr w:type="gramEnd"/>
       <w:r>
         <w:rPr>
+          <w:highlight w:val="yellow"/>
           <w:lang w:val="es-ES"/>
         </w:rPr>
         <w:t xml:space="preserve">, modelos temporales LSTM y técnicas de </w:t>
@@ -432,6 +519,7 @@
       <w:proofErr w:type="spellStart"/>
       <w:r>
         <w:rPr>
+          <w:highlight w:val="yellow"/>
           <w:lang w:val="es-ES"/>
         </w:rPr>
         <w:t>explicabilidad</w:t>
@@ -439,6 +527,7 @@
       <w:proofErr w:type="spellEnd"/>
       <w:r>
         <w:rPr>
+          <w:highlight w:val="yellow"/>
           <w:lang w:val="es-ES"/>
         </w:rPr>
         <w:t>).</w:t>
@@ -448,11 +537,16 @@
       <w:pPr>
         <w:spacing w:after="240" w:line="360" w:lineRule="auto"/>
         <w:rPr>
-          <w:lang w:val="es-ES"/>
-        </w:rPr>
-      </w:pPr>
-      <w:r>
-        <w:rPr>
+          <w:i/>
+          <w:iCs/>
+          <w:lang w:val="es-ES"/>
+        </w:rPr>
+      </w:pPr>
+      <w:r>
+        <w:rPr>
+          <w:i/>
+          <w:iCs/>
+          <w:highlight w:val="yellow"/>
           <w:lang w:val="es-ES"/>
         </w:rPr>
         <w:t xml:space="preserve">Palabras clave: running, prevención de lesiones, TensorFlow.js, Angular, </w:t>
@@ -460,6 +554,9 @@
       <w:proofErr w:type="spellStart"/>
       <w:r>
         <w:rPr>
+          <w:i/>
+          <w:iCs/>
+          <w:highlight w:val="yellow"/>
           <w:lang w:val="es-ES"/>
         </w:rPr>
         <w:t>NestJS</w:t>
@@ -467,6 +564,9 @@
       <w:proofErr w:type="spellEnd"/>
       <w:r>
         <w:rPr>
+          <w:i/>
+          <w:iCs/>
+          <w:highlight w:val="yellow"/>
           <w:lang w:val="es-ES"/>
         </w:rPr>
         <w:t>, Prisma, clasificación multiclase, full</w:t>
@@ -474,6 +574,9 @@
       <w:r>
         <w:rPr>
           <w:rFonts w:ascii="Cambria Math" w:hAnsi="Cambria Math" w:cs="Cambria Math"/>
+          <w:i/>
+          <w:iCs/>
+          <w:highlight w:val="yellow"/>
           <w:lang w:val="es-ES"/>
         </w:rPr>
         <w:t>‑</w:t>
@@ -481,6 +584,9 @@
       <w:proofErr w:type="spellStart"/>
       <w:r>
         <w:rPr>
+          <w:i/>
+          <w:iCs/>
+          <w:highlight w:val="yellow"/>
           <w:lang w:val="es-ES"/>
         </w:rPr>
         <w:t>stack</w:t>
@@ -488,6 +594,9 @@
       <w:proofErr w:type="spellEnd"/>
       <w:r>
         <w:rPr>
+          <w:i/>
+          <w:iCs/>
+          <w:highlight w:val="yellow"/>
           <w:lang w:val="es-ES"/>
         </w:rPr>
         <w:t xml:space="preserve"> </w:t>
@@ -495,6 +604,9 @@
       <w:proofErr w:type="spellStart"/>
       <w:r>
         <w:rPr>
+          <w:i/>
+          <w:iCs/>
+          <w:highlight w:val="yellow"/>
           <w:lang w:val="es-ES"/>
         </w:rPr>
         <w:t>TypeScript</w:t>
@@ -502,6 +614,9 @@
       <w:proofErr w:type="spellEnd"/>
       <w:r>
         <w:rPr>
+          <w:i/>
+          <w:iCs/>
+          <w:highlight w:val="yellow"/>
           <w:lang w:val="es-ES"/>
         </w:rPr>
         <w:t>.</w:t>
@@ -532,93 +647,108 @@
     </w:p>
     <w:p>
       <w:pPr>
-        <w:rPr>
-          <w:lang w:val="es-ES"/>
-        </w:rPr>
-      </w:pPr>
-      <w:r>
-        <w:fldChar w:fldCharType="begin"/>
-      </w:r>
-      <w:r>
-        <w:rPr>
-          <w:lang w:val="es-ES"/>
-        </w:rPr>
-        <w:instrText>TOC \o "1-3" \h \z \u</w:instrText>
-      </w:r>
-      <w:r>
-        <w:fldChar w:fldCharType="separate"/>
-      </w:r>
-      <w:r>
-        <w:rPr>
-          <w:lang w:val="es-ES"/>
-        </w:rPr>
-        <w:t>Tabla de contenidos (actualizar campos en Word: clic derecho &gt; Actualizar campo)</w:t>
-      </w:r>
-      <w:r>
-        <w:fldChar w:fldCharType="end"/>
+        <w:pStyle w:val="Ttulo1"/>
+        <w:rPr>
+          <w:lang w:val="es-ES"/>
+        </w:rPr>
+      </w:pPr>
+      <w:r>
+        <w:rPr>
+          <w:lang w:val="es-ES"/>
+        </w:rPr>
+        <w:t>1. Introducción</w:t>
       </w:r>
     </w:p>
     <w:p>
       <w:pPr>
-        <w:pStyle w:val="Ttulo1"/>
-        <w:rPr>
-          <w:lang w:val="es-ES"/>
-        </w:rPr>
-      </w:pPr>
-      <w:r>
-        <w:rPr>
-          <w:lang w:val="es-ES"/>
-        </w:rPr>
-        <w:t>1. Introducción</w:t>
+        <w:spacing w:after="120" w:line="360" w:lineRule="auto"/>
+        <w:rPr>
+          <w:lang w:val="es-ES"/>
+        </w:rPr>
+      </w:pPr>
+      <w:r>
+        <w:rPr>
+          <w:lang w:val="es-ES"/>
+        </w:rPr>
+        <w:t xml:space="preserve">El running ha experimentado un crecimiento sostenido en la última década, acompañado de un incremento de lesiones por sobrecarga y una mayor sensibilidad hacia la prevención. En este contexto, la analítica de datos y la inteligencia artificial (IA) permiten anticipar riesgos y apoyar la toma de decisiones del deportista. Este TFM propone </w:t>
+      </w:r>
+      <w:proofErr w:type="spellStart"/>
+      <w:r>
+        <w:rPr>
+          <w:lang w:val="es-ES"/>
+        </w:rPr>
+        <w:t>StrideSense</w:t>
+      </w:r>
+      <w:proofErr w:type="spellEnd"/>
+      <w:r>
+        <w:rPr>
+          <w:lang w:val="es-ES"/>
+        </w:rPr>
+        <w:t>, un sistema web que estima el riesgo de lesión a corto plazo y comunica recomendaciones de entrenamiento de forma clara y accionable.</w:t>
       </w:r>
     </w:p>
     <w:p>
       <w:pPr>
         <w:spacing w:after="120" w:line="360" w:lineRule="auto"/>
-        <w:rPr>
-          <w:lang w:val="es-ES"/>
-        </w:rPr>
-      </w:pPr>
-      <w:r>
-        <w:rPr>
-          <w:lang w:val="es-ES"/>
-        </w:rPr>
-        <w:t xml:space="preserve">El running ha experimentado un crecimiento sostenido en la última década, acompañado de un incremento de lesiones por sobrecarga y una mayor sensibilidad hacia la prevención. En este contexto, la analítica de datos y la inteligencia artificial (IA) permiten anticipar riesgos y apoyar la toma de decisiones del deportista. Este TFM propone </w:t>
-      </w:r>
+      </w:pPr>
       <w:proofErr w:type="spellStart"/>
       <w:r>
-        <w:rPr>
-          <w:lang w:val="es-ES"/>
-        </w:rPr>
-        <w:t>StrideSense</w:t>
+        <w:t>Objetivos</w:t>
       </w:r>
       <w:proofErr w:type="spellEnd"/>
       <w:r>
-        <w:rPr>
-          <w:lang w:val="es-ES"/>
-        </w:rPr>
-        <w:t>, un sistema web que estima el riesgo de lesión a corto plazo y comunica recomendaciones de entrenamiento de forma clara y accionable.</w:t>
+        <w:t xml:space="preserve"> </w:t>
+      </w:r>
+      <w:proofErr w:type="spellStart"/>
+      <w:r>
+        <w:t>generales</w:t>
+      </w:r>
+      <w:proofErr w:type="spellEnd"/>
+      <w:r>
+        <w:t>:</w:t>
       </w:r>
     </w:p>
     <w:p>
       <w:pPr>
-        <w:spacing w:after="120" w:line="360" w:lineRule="auto"/>
-      </w:pPr>
+        <w:pStyle w:val="Listaconvietas"/>
+        <w:spacing w:line="360" w:lineRule="auto"/>
+        <w:rPr>
+          <w:lang w:val="es-ES"/>
+        </w:rPr>
+      </w:pPr>
+      <w:r>
+        <w:rPr>
+          <w:lang w:val="es-ES"/>
+        </w:rPr>
+        <w:t>Diseñar y construir una plataforma full‑</w:t>
+      </w:r>
       <w:proofErr w:type="spellStart"/>
       <w:r>
-        <w:t>Objetivos</w:t>
+        <w:rPr>
+          <w:lang w:val="es-ES"/>
+        </w:rPr>
+        <w:t>stack</w:t>
       </w:r>
       <w:proofErr w:type="spellEnd"/>
       <w:r>
-        <w:t xml:space="preserve"> </w:t>
+        <w:rPr>
+          <w:lang w:val="es-ES"/>
+        </w:rPr>
+        <w:t xml:space="preserve"> en </w:t>
       </w:r>
       <w:proofErr w:type="spellStart"/>
       <w:r>
-        <w:t>generales</w:t>
+        <w:rPr>
+          <w:lang w:val="es-ES"/>
+        </w:rPr>
+        <w:t>TypeScript</w:t>
       </w:r>
       <w:proofErr w:type="spellEnd"/>
       <w:r>
-        <w:t>:</w:t>
+        <w:rPr>
+          <w:lang w:val="es-ES"/>
+        </w:rPr>
+        <w:t xml:space="preserve"> para predicción de riesgo de lesión en corredores.</w:t>
       </w:r>
     </w:p>
     <w:p>
@@ -633,35 +763,7 @@
         <w:rPr>
           <w:lang w:val="es-ES"/>
         </w:rPr>
-        <w:t>Diseñar y construir una plataforma full‑</w:t>
-      </w:r>
-      <w:proofErr w:type="spellStart"/>
-      <w:r>
-        <w:rPr>
-          <w:lang w:val="es-ES"/>
-        </w:rPr>
-        <w:t>stack</w:t>
-      </w:r>
-      <w:proofErr w:type="spellEnd"/>
-      <w:r>
-        <w:rPr>
-          <w:lang w:val="es-ES"/>
-        </w:rPr>
-        <w:t xml:space="preserve"> en </w:t>
-      </w:r>
-      <w:proofErr w:type="spellStart"/>
-      <w:r>
-        <w:rPr>
-          <w:lang w:val="es-ES"/>
-        </w:rPr>
-        <w:t>TypeScript</w:t>
-      </w:r>
-      <w:proofErr w:type="spellEnd"/>
-      <w:r>
-        <w:rPr>
-          <w:lang w:val="es-ES"/>
-        </w:rPr>
-        <w:t xml:space="preserve"> para predicción de riesgo de lesión en corredores.</w:t>
+        <w:t>Implementar un modelo de IA ligero (TensorFlow.js) con clasificación de tres niveles y visualización intuitiva del resultado.</w:t>
       </w:r>
     </w:p>
     <w:p>
@@ -676,11 +778,72 @@
         <w:rPr>
           <w:lang w:val="es-ES"/>
         </w:rPr>
-        <w:t>Implementar un modelo de IA ligero (TensorFlow.js) con clasificación de tres niveles y visualización intuitiva del resultado.</w:t>
+        <w:t xml:space="preserve">Demostrar buenas prácticas de ingeniería: </w:t>
+      </w:r>
+      <w:r>
+        <w:rPr>
+          <w:lang w:val="es-ES"/>
+        </w:rPr>
+        <w:t xml:space="preserve">arquitectura </w:t>
+      </w:r>
+      <w:proofErr w:type="spellStart"/>
+      <w:r>
+        <w:rPr>
+          <w:lang w:val="es-ES"/>
+        </w:rPr>
+        <w:t>clean</w:t>
+      </w:r>
+      <w:proofErr w:type="spellEnd"/>
+      <w:r>
+        <w:rPr>
+          <w:lang w:val="es-ES"/>
+        </w:rPr>
+        <w:t xml:space="preserve"> </w:t>
+      </w:r>
+      <w:proofErr w:type="spellStart"/>
+      <w:r>
+        <w:rPr>
+          <w:lang w:val="es-ES"/>
+        </w:rPr>
+        <w:t>architecture</w:t>
+      </w:r>
+      <w:proofErr w:type="spellEnd"/>
+      <w:r>
+        <w:rPr>
+          <w:lang w:val="es-ES"/>
+        </w:rPr>
+        <w:t xml:space="preserve">, </w:t>
+      </w:r>
+      <w:r>
+        <w:rPr>
+          <w:lang w:val="es-ES"/>
+        </w:rPr>
+        <w:t>arquitectura modular, seguridad aplicada, testeo y documentación.</w:t>
       </w:r>
     </w:p>
     <w:p>
       <w:pPr>
+        <w:spacing w:after="120" w:line="360" w:lineRule="auto"/>
+      </w:pPr>
+      <w:proofErr w:type="spellStart"/>
+      <w:r>
+        <w:t>Objetivos</w:t>
+      </w:r>
+      <w:proofErr w:type="spellEnd"/>
+      <w:r>
+        <w:t xml:space="preserve"> </w:t>
+      </w:r>
+      <w:proofErr w:type="spellStart"/>
+      <w:r>
+        <w:t>específicos</w:t>
+      </w:r>
+      <w:proofErr w:type="spellEnd"/>
+      <w:r>
+        <w:t>:</w:t>
+      </w:r>
+    </w:p>
+    <w:p>
+      <w:pPr>
         <w:pStyle w:val="Listaconvietas"/>
         <w:spacing w:line="360" w:lineRule="auto"/>
         <w:rPr>
@@ -691,28 +854,63 @@
         <w:rPr>
           <w:lang w:val="es-ES"/>
         </w:rPr>
-        <w:t>Demostrar buenas prácticas de ingeniería: arquitectura modular, seguridad aplicada, testeo y documentación.</w:t>
+        <w:t>Definir requisitos funcionales y no funcionales, y modelar el dominio (datos, casos de uso).</w:t>
       </w:r>
     </w:p>
     <w:p>
       <w:pPr>
-        <w:spacing w:after="120" w:line="360" w:lineRule="auto"/>
-      </w:pPr>
+        <w:pStyle w:val="Listaconvietas"/>
+        <w:spacing w:line="360" w:lineRule="auto"/>
+        <w:rPr>
+          <w:lang w:val="es-ES"/>
+        </w:rPr>
+      </w:pPr>
+      <w:r>
+        <w:rPr>
+          <w:lang w:val="es-ES"/>
+        </w:rPr>
+        <w:t>Diseñar la arquitectura (C4) y los componentes principales (</w:t>
+      </w:r>
       <w:proofErr w:type="spellStart"/>
       <w:r>
-        <w:t>Objetivos</w:t>
+        <w:rPr>
+          <w:lang w:val="es-ES"/>
+        </w:rPr>
+        <w:t>frontend</w:t>
       </w:r>
       <w:proofErr w:type="spellEnd"/>
       <w:r>
-        <w:t xml:space="preserve"> </w:t>
+        <w:rPr>
+          <w:lang w:val="es-ES"/>
+        </w:rPr>
+        <w:t xml:space="preserve">, </w:t>
       </w:r>
       <w:proofErr w:type="spellStart"/>
       <w:r>
-        <w:t>específicos</w:t>
+        <w:rPr>
+          <w:lang w:val="es-ES"/>
+        </w:rPr>
+        <w:t>backend</w:t>
       </w:r>
       <w:proofErr w:type="spellEnd"/>
       <w:r>
-        <w:t>:</w:t>
+        <w:rPr>
+          <w:lang w:val="es-ES"/>
+        </w:rPr>
+        <w:t xml:space="preserve">, IA, </w:t>
+      </w:r>
+      <w:r>
+        <w:rPr>
+          <w:highlight w:val="yellow"/>
+          <w:lang w:val="es-ES"/>
+        </w:rPr>
+        <w:t>base de datos</w:t>
+      </w:r>
+      <w:r>
+        <w:rPr>
+          <w:lang w:val="es-ES"/>
+        </w:rPr>
+        <w:t>).</w:t>
       </w:r>
     </w:p>
     <w:p>
@@ -727,7 +925,7 @@
         <w:rPr>
           <w:lang w:val="es-ES"/>
         </w:rPr>
-        <w:t>Definir requisitos funcionales y no funcionales, y modelar el dominio (datos, casos de uso).</w:t>
+        <w:t>Desarrollar la API REST con autenticación JWT y validación/sanitización de entradas.</w:t>
       </w:r>
     </w:p>
     <w:p>
@@ -740,37 +938,26 @@
       </w:pPr>
       <w:r>
         <w:rPr>
-          <w:lang w:val="es-ES"/>
-        </w:rPr>
-        <w:t>Diseñar la arquitectura (C4) y los componentes principales (</w:t>
+          <w:highlight w:val="yellow"/>
+          <w:lang w:val="es-ES"/>
+        </w:rPr>
+        <w:t xml:space="preserve">Entrenar y desplegar un modelo de red neuronal densa con salida </w:t>
       </w:r>
       <w:proofErr w:type="spellStart"/>
       <w:r>
         <w:rPr>
-          <w:lang w:val="es-ES"/>
-        </w:rPr>
-        <w:t>frontend</w:t>
+          <w:highlight w:val="yellow"/>
+          <w:lang w:val="es-ES"/>
+        </w:rPr>
+        <w:t>softmax</w:t>
       </w:r>
       <w:proofErr w:type="spellEnd"/>
       <w:r>
         <w:rPr>
-          <w:lang w:val="es-ES"/>
-        </w:rPr>
-        <w:t xml:space="preserve">, </w:t>
-      </w:r>
-      <w:proofErr w:type="spellStart"/>
-      <w:r>
-        <w:rPr>
-          <w:lang w:val="es-ES"/>
-        </w:rPr>
-        <w:t>backend</w:t>
-      </w:r>
-      <w:proofErr w:type="spellEnd"/>
-      <w:r>
-        <w:rPr>
-          <w:lang w:val="es-ES"/>
-        </w:rPr>
-        <w:t>, IA, base de datos).</w:t>
+          <w:highlight w:val="yellow"/>
+          <w:lang w:val="es-ES"/>
+        </w:rPr>
+        <w:t xml:space="preserve"> (bajo/medio/alto).</w:t>
       </w:r>
     </w:p>
     <w:p>
@@ -785,11 +972,235 @@
         <w:rPr>
           <w:lang w:val="es-ES"/>
         </w:rPr>
-        <w:t>Desarrollar la API REST con autenticación JWT y validación/sanitización de entradas.</w:t>
+        <w:t>Planificar y ejecutar pruebas unitarias, de integración y de seguridad, con métricas de calidad.</w:t>
       </w:r>
     </w:p>
     <w:p>
       <w:pPr>
+        <w:spacing w:after="120" w:line="360" w:lineRule="auto"/>
+        <w:rPr>
+          <w:lang w:val="es-ES"/>
+        </w:rPr>
+      </w:pPr>
+      <w:r>
+        <w:rPr>
+          <w:lang w:val="es-ES"/>
+        </w:rPr>
+        <w:t>Alcance: versión MVP enfocada en corredores amateurs, con datos introducidos manualmente (distancia, duración, FC media, cadencia, desnivel, RPE, sueño, carga semanal e histórico de lesiones).</w:t>
+      </w:r>
+    </w:p>
+    <w:p>
+      <w:pPr>
+        <w:spacing w:after="120" w:line="360" w:lineRule="auto"/>
+        <w:rPr>
+          <w:lang w:val="es-ES"/>
+        </w:rPr>
+      </w:pPr>
+      <w:r>
+        <w:rPr>
+          <w:highlight w:val="yellow"/>
+          <w:lang w:val="es-ES"/>
+        </w:rPr>
+        <w:t>Metodología: enfoque iterativo‑incremental con entregables intermedios (prototipo técnico, API funcional, pruebas automatizadas, memoria).</w:t>
+      </w:r>
+    </w:p>
+    <w:p>
+      <w:pPr>
+        <w:pStyle w:val="Ttulo1"/>
+        <w:rPr>
+          <w:lang w:val="es-ES"/>
+        </w:rPr>
+      </w:pPr>
+      <w:r>
+        <w:rPr>
+          <w:lang w:val="es-ES"/>
+        </w:rPr>
+        <w:t>2. Estado del Arte</w:t>
+      </w:r>
+    </w:p>
+    <w:p>
+      <w:pPr>
+        <w:spacing w:after="120" w:line="360" w:lineRule="auto"/>
+        <w:rPr>
+          <w:lang w:val="es-ES"/>
+        </w:rPr>
+      </w:pPr>
+      <w:r>
+        <w:rPr>
+          <w:lang w:val="es-ES"/>
+        </w:rPr>
+        <w:t xml:space="preserve">Las plataformas líderes en entrenamiento (p. ej., </w:t>
+      </w:r>
+      <w:proofErr w:type="spellStart"/>
+      <w:r>
+        <w:rPr>
+          <w:lang w:val="es-ES"/>
+        </w:rPr>
+        <w:t>Strava</w:t>
+      </w:r>
+      <w:proofErr w:type="spellEnd"/>
+      <w:r>
+        <w:rPr>
+          <w:lang w:val="es-ES"/>
+        </w:rPr>
+        <w:t xml:space="preserve">, Garmin Connect, Polar Flow) recopilan métricas de carga y recuperación, mientras que dispositivos de nueva generación (WHOOP, Oura, </w:t>
+      </w:r>
+      <w:proofErr w:type="spellStart"/>
+      <w:r>
+        <w:rPr>
+          <w:lang w:val="es-ES"/>
+        </w:rPr>
+        <w:t>Catapult</w:t>
+      </w:r>
+      <w:proofErr w:type="spellEnd"/>
+      <w:r>
+        <w:rPr>
+          <w:lang w:val="es-ES"/>
+        </w:rPr>
+        <w:t xml:space="preserve">) </w:t>
+      </w:r>
+      <w:r>
+        <w:rPr>
+          <w:lang w:val="es-ES"/>
+        </w:rPr>
+        <w:lastRenderedPageBreak/>
+        <w:t>integran HRV, sueño y sensores IMU. La literatura reciente destaca el uso de árboles de decisión/Random Forest, redes multicapa, y modelos temporales (LSTM) para predecir riesgo de lesión y fatiga. En el ecosistema web, TensorFlow.js ha facilitado el entrenamiento e inferencia en JavaScript/</w:t>
+      </w:r>
+      <w:proofErr w:type="spellStart"/>
+      <w:r>
+        <w:rPr>
+          <w:lang w:val="es-ES"/>
+        </w:rPr>
+        <w:t>TypeScript</w:t>
+      </w:r>
+      <w:proofErr w:type="spellEnd"/>
+      <w:r>
+        <w:rPr>
+          <w:lang w:val="es-ES"/>
+        </w:rPr>
+        <w:t xml:space="preserve"> sobre Node.js o navegador, alineándose con arquitecturas full‑</w:t>
+      </w:r>
+      <w:proofErr w:type="spellStart"/>
+      <w:r>
+        <w:rPr>
+          <w:lang w:val="es-ES"/>
+        </w:rPr>
+        <w:t>stack</w:t>
+      </w:r>
+      <w:proofErr w:type="spellEnd"/>
+      <w:r>
+        <w:rPr>
+          <w:lang w:val="es-ES"/>
+        </w:rPr>
+        <w:t xml:space="preserve"> modernas.</w:t>
+      </w:r>
+    </w:p>
+    <w:p>
+      <w:pPr>
+        <w:spacing w:after="120" w:line="360" w:lineRule="auto"/>
+        <w:rPr>
+          <w:lang w:val="es-ES"/>
+        </w:rPr>
+      </w:pPr>
+      <w:r>
+        <w:rPr>
+          <w:lang w:val="es-ES"/>
+        </w:rPr>
+        <w:t xml:space="preserve">Pese al avance, persiste una oportunidad en soluciones web ligeras, multiplataforma y sin hardware propietario, orientadas a corredores amateurs, con predicción multiclase y </w:t>
+      </w:r>
+      <w:r>
+        <w:rPr>
+          <w:lang w:val="es-ES"/>
+        </w:rPr>
+        <w:t>aplicabilidad</w:t>
+      </w:r>
+      <w:r>
+        <w:rPr>
+          <w:lang w:val="es-ES"/>
+        </w:rPr>
+        <w:t xml:space="preserve"> básica. </w:t>
+      </w:r>
+      <w:proofErr w:type="spellStart"/>
+      <w:r>
+        <w:rPr>
+          <w:lang w:val="es-ES"/>
+        </w:rPr>
+        <w:t>StrideSense</w:t>
+      </w:r>
+      <w:proofErr w:type="spellEnd"/>
+      <w:r>
+        <w:rPr>
+          <w:lang w:val="es-ES"/>
+        </w:rPr>
+        <w:t xml:space="preserve"> se posiciona en este nicho con foco en accesibilidad, UI/UX y estandarización tecnológica.</w:t>
+      </w:r>
+    </w:p>
+    <w:p>
+      <w:pPr>
+        <w:pStyle w:val="Ttulo1"/>
+        <w:rPr>
+          <w:lang w:val="es-ES"/>
+        </w:rPr>
+      </w:pPr>
+      <w:r>
+        <w:rPr>
+          <w:lang w:val="es-ES"/>
+        </w:rPr>
+        <w:t>3. Análisis del Sistema</w:t>
+      </w:r>
+    </w:p>
+    <w:p>
+      <w:pPr>
+        <w:spacing w:after="120" w:line="360" w:lineRule="auto"/>
+        <w:rPr>
+          <w:lang w:val="es-ES"/>
+        </w:rPr>
+      </w:pPr>
+      <w:r>
+        <w:rPr>
+          <w:lang w:val="es-ES"/>
+        </w:rPr>
+        <w:t xml:space="preserve">Actores: corredor (usuario) y sistema de IA (modelo TF.js). </w:t>
+      </w:r>
+      <w:r>
+        <w:rPr>
+          <w:highlight w:val="yellow"/>
+          <w:lang w:val="es-ES"/>
+        </w:rPr>
+        <w:t>Se contempla un rol administrador futuro, fuera del alcance.</w:t>
+      </w:r>
+    </w:p>
+    <w:p>
+      <w:pPr>
+        <w:spacing w:after="120" w:line="360" w:lineRule="auto"/>
+      </w:pPr>
+      <w:proofErr w:type="spellStart"/>
+      <w:r>
+        <w:t>Requisitos</w:t>
+      </w:r>
+      <w:proofErr w:type="spellEnd"/>
+      <w:r>
+        <w:t xml:space="preserve"> </w:t>
+      </w:r>
+      <w:proofErr w:type="spellStart"/>
+      <w:r>
+        <w:t>funcionales</w:t>
+      </w:r>
+      <w:proofErr w:type="spellEnd"/>
+      <w:r>
+        <w:t xml:space="preserve"> (</w:t>
+      </w:r>
+      <w:proofErr w:type="spellStart"/>
+      <w:r>
+        <w:t>resumen</w:t>
+      </w:r>
+      <w:proofErr w:type="spellEnd"/>
+      <w:r>
+        <w:t>):</w:t>
+      </w:r>
+    </w:p>
+    <w:p>
+      <w:pPr>
         <w:pStyle w:val="Listaconvietas"/>
         <w:spacing w:line="360" w:lineRule="auto"/>
         <w:rPr>
@@ -800,21 +1211,7 @@
         <w:rPr>
           <w:lang w:val="es-ES"/>
         </w:rPr>
-        <w:t xml:space="preserve">Entrenar y desplegar un modelo de red neuronal densa con salida </w:t>
-      </w:r>
-      <w:proofErr w:type="spellStart"/>
-      <w:r>
-        <w:rPr>
-          <w:lang w:val="es-ES"/>
-        </w:rPr>
-        <w:t>softmax</w:t>
-      </w:r>
-      <w:proofErr w:type="spellEnd"/>
-      <w:r>
-        <w:rPr>
-          <w:lang w:val="es-ES"/>
-        </w:rPr>
-        <w:t xml:space="preserve"> (bajo/medio/alto).</w:t>
+        <w:t>Registro e inicio de sesión con JWT.</w:t>
       </w:r>
     </w:p>
     <w:p>
@@ -829,255 +1226,1897 @@
         <w:rPr>
           <w:lang w:val="es-ES"/>
         </w:rPr>
-        <w:t>Planificar y ejecutar pruebas unitarias, de integración y de seguridad, con métricas de calidad.</w:t>
+        <w:t>Alta y consulta de sesiones de entrenamiento; cálculo de métricas derivadas (p. ej., ratio aguda/crónica).</w:t>
       </w:r>
     </w:p>
     <w:p>
       <w:pPr>
-        <w:spacing w:after="120" w:line="360" w:lineRule="auto"/>
-        <w:rPr>
-          <w:lang w:val="es-ES"/>
-        </w:rPr>
-      </w:pPr>
-      <w:r>
-        <w:rPr>
-          <w:lang w:val="es-ES"/>
-        </w:rPr>
-        <w:t>Alcance: versión MVP enfocada en corredores amateurs, con datos introducidos manualmente (distancia, duración, FC media, cadencia, desnivel, RPE, sueño, carga semanal e histórico de lesiones).</w:t>
+        <w:pStyle w:val="Listaconvietas"/>
+        <w:spacing w:line="360" w:lineRule="auto"/>
+        <w:rPr>
+          <w:lang w:val="es-ES"/>
+        </w:rPr>
+      </w:pPr>
+      <w:r>
+        <w:rPr>
+          <w:lang w:val="es-ES"/>
+        </w:rPr>
+        <w:t>Predicción de riesgo (bajo/medio/alto) y almacenamiento del resultado.</w:t>
       </w:r>
     </w:p>
     <w:p>
       <w:pPr>
-        <w:spacing w:after="120" w:line="360" w:lineRule="auto"/>
-        <w:rPr>
-          <w:lang w:val="es-ES"/>
-        </w:rPr>
-      </w:pPr>
-      <w:r>
-        <w:rPr>
-          <w:lang w:val="es-ES"/>
-        </w:rPr>
-        <w:t>Metodología: enfoque iterativo‑incremental con entregables intermedios (prototipo técnico, API funcional, pruebas automatizadas, memoria).</w:t>
+        <w:pStyle w:val="Listaconvietas"/>
+        <w:spacing w:line="360" w:lineRule="auto"/>
+        <w:rPr>
+          <w:lang w:val="es-ES"/>
+        </w:rPr>
+      </w:pPr>
+      <w:r>
+        <w:rPr>
+          <w:lang w:val="es-ES"/>
+        </w:rPr>
+        <w:t>Generación de recomendaciones asociadas al nivel de riesgo.</w:t>
       </w:r>
     </w:p>
     <w:p>
       <w:pPr>
-        <w:pStyle w:val="Ttulo1"/>
-        <w:rPr>
-          <w:lang w:val="es-ES"/>
-        </w:rPr>
-      </w:pPr>
-      <w:r>
-        <w:rPr>
-          <w:lang w:val="es-ES"/>
-        </w:rPr>
-        <w:t>2. Estado del Arte</w:t>
+        <w:pStyle w:val="Listaconvietas"/>
+        <w:spacing w:line="360" w:lineRule="auto"/>
+        <w:rPr>
+          <w:lang w:val="es-ES"/>
+        </w:rPr>
+      </w:pPr>
+      <w:r>
+        <w:rPr>
+          <w:lang w:val="es-ES"/>
+        </w:rPr>
+        <w:t>Panel de control con visualizaciones (donut, tarjetas de métricas).</w:t>
       </w:r>
     </w:p>
     <w:p>
       <w:pPr>
         <w:spacing w:after="120" w:line="360" w:lineRule="auto"/>
-        <w:rPr>
-          <w:lang w:val="es-ES"/>
-        </w:rPr>
-      </w:pPr>
-      <w:r>
-        <w:rPr>
-          <w:lang w:val="es-ES"/>
-        </w:rPr>
-        <w:t xml:space="preserve">Las plataformas líderes en entrenamiento (p. ej., </w:t>
-      </w:r>
+      </w:pPr>
       <w:proofErr w:type="spellStart"/>
       <w:r>
-        <w:rPr>
-          <w:lang w:val="es-ES"/>
-        </w:rPr>
-        <w:t>Strava</w:t>
+        <w:t>Requisitos</w:t>
       </w:r>
       <w:proofErr w:type="spellEnd"/>
       <w:r>
-        <w:rPr>
-          <w:lang w:val="es-ES"/>
-        </w:rPr>
-        <w:t xml:space="preserve">, Garmin Connect, Polar Flow) recopilan métricas de carga y recuperación, mientras que dispositivos de nueva generación (WHOOP, Oura, </w:t>
+        <w:t xml:space="preserve"> no </w:t>
       </w:r>
       <w:proofErr w:type="spellStart"/>
       <w:r>
-        <w:rPr>
-          <w:lang w:val="es-ES"/>
-        </w:rPr>
-        <w:t>Catapult</w:t>
+        <w:t>funcionales</w:t>
       </w:r>
       <w:proofErr w:type="spellEnd"/>
       <w:r>
-        <w:rPr>
-          <w:lang w:val="es-ES"/>
-        </w:rPr>
-        <w:t xml:space="preserve">) </w:t>
-      </w:r>
-      <w:r>
-        <w:rPr>
-          <w:lang w:val="es-ES"/>
-        </w:rPr>
-        <w:lastRenderedPageBreak/>
-        <w:t>integran HRV, sueño y sensores IMU. La literatura reciente destaca el uso de árboles de decisión/Random Forest, redes multicapa, y modelos temporales (LSTM) para predecir riesgo de lesión y fatiga. En el ecosistema web, TensorFlow.js ha facilitado el entrenamiento e inferencia en JavaScript/</w:t>
+        <w:t xml:space="preserve"> (</w:t>
       </w:r>
       <w:proofErr w:type="spellStart"/>
       <w:r>
-        <w:rPr>
-          <w:lang w:val="es-ES"/>
-        </w:rPr>
-        <w:t>TypeScript</w:t>
+        <w:t>resumen</w:t>
       </w:r>
       <w:proofErr w:type="spellEnd"/>
       <w:r>
-        <w:rPr>
-          <w:lang w:val="es-ES"/>
-        </w:rPr>
-        <w:t xml:space="preserve"> sobre Node.js o navegador, alineándose con arquitecturas full‑</w:t>
-      </w:r>
-      <w:proofErr w:type="spellStart"/>
-      <w:r>
-        <w:rPr>
-          <w:lang w:val="es-ES"/>
-        </w:rPr>
-        <w:t>stack</w:t>
-      </w:r>
-      <w:proofErr w:type="spellEnd"/>
-      <w:r>
-        <w:rPr>
-          <w:lang w:val="es-ES"/>
-        </w:rPr>
-        <w:t xml:space="preserve"> modernas.</w:t>
+        <w:t>):</w:t>
       </w:r>
     </w:p>
     <w:p>
       <w:pPr>
-        <w:spacing w:after="120" w:line="360" w:lineRule="auto"/>
-        <w:rPr>
-          <w:lang w:val="es-ES"/>
-        </w:rPr>
-      </w:pPr>
-      <w:r>
-        <w:rPr>
-          <w:lang w:val="es-ES"/>
-        </w:rPr>
-        <w:t xml:space="preserve">Pese al avance, persiste una oportunidad en soluciones web ligeras, multiplataforma y sin hardware propietario, orientadas a corredores amateurs, con predicción multiclase y </w:t>
-      </w:r>
-      <w:proofErr w:type="spellStart"/>
-      <w:r>
-        <w:rPr>
-          <w:lang w:val="es-ES"/>
-        </w:rPr>
-        <w:t>explicabilidad</w:t>
-      </w:r>
-      <w:proofErr w:type="spellEnd"/>
-      <w:r>
-        <w:rPr>
-          <w:lang w:val="es-ES"/>
-        </w:rPr>
-        <w:t xml:space="preserve"> básica. </w:t>
-      </w:r>
-      <w:proofErr w:type="spellStart"/>
-      <w:r>
-        <w:rPr>
-          <w:lang w:val="es-ES"/>
-        </w:rPr>
-        <w:t>StrideSense</w:t>
-      </w:r>
-      <w:proofErr w:type="spellEnd"/>
-      <w:r>
-        <w:rPr>
-          <w:lang w:val="es-ES"/>
-        </w:rPr>
-        <w:t xml:space="preserve"> se posiciona en este nicho con foco en accesibilidad, UI/UX y estandarización tecnológica.</w:t>
+        <w:pStyle w:val="Listaconvietas"/>
+        <w:spacing w:line="360" w:lineRule="auto"/>
+        <w:rPr>
+          <w:lang w:val="es-ES"/>
+        </w:rPr>
+      </w:pPr>
+      <w:r>
+        <w:rPr>
+          <w:lang w:val="es-ES"/>
+        </w:rPr>
+        <w:t>Rendimiento: API &lt; 300 ms; inferencia IA &lt; 80 ms (servidor Node.js).</w:t>
       </w:r>
     </w:p>
     <w:p>
       <w:pPr>
-        <w:pStyle w:val="Ttulo1"/>
-        <w:rPr>
-          <w:lang w:val="es-ES"/>
-        </w:rPr>
-      </w:pPr>
-      <w:r>
-        <w:rPr>
-          <w:lang w:val="es-ES"/>
-        </w:rPr>
-        <w:t>3. Análisis del Sistema</w:t>
+        <w:pStyle w:val="Listaconvietas"/>
+        <w:spacing w:line="360" w:lineRule="auto"/>
+        <w:rPr>
+          <w:lang w:val="es-ES"/>
+        </w:rPr>
+      </w:pPr>
+      <w:r>
+        <w:rPr>
+          <w:lang w:val="es-ES"/>
+        </w:rPr>
+        <w:t>Usabilidad: diseño responsive, estilo visual minimalista y accesible.</w:t>
       </w:r>
     </w:p>
     <w:p>
       <w:pPr>
-        <w:spacing w:after="120" w:line="360" w:lineRule="auto"/>
-        <w:rPr>
-          <w:lang w:val="es-ES"/>
-        </w:rPr>
-      </w:pPr>
-      <w:r>
-        <w:rPr>
-          <w:lang w:val="es-ES"/>
-        </w:rPr>
-        <w:t>Actores: corredor (usuario) y sistema de IA (modelo TF.js). Se contempla un rol administrador futuro, fuera del alcance.</w:t>
+        <w:pStyle w:val="Listaconvietas"/>
+        <w:spacing w:line="360" w:lineRule="auto"/>
+        <w:rPr>
+          <w:lang w:val="es-ES"/>
+        </w:rPr>
+      </w:pPr>
+      <w:r>
+        <w:rPr>
+          <w:lang w:val="es-ES"/>
+        </w:rPr>
+        <w:t>Seguridad: cifrado de contraseñas (</w:t>
+      </w:r>
+      <w:proofErr w:type="spellStart"/>
+      <w:r>
+        <w:rPr>
+          <w:lang w:val="es-ES"/>
+        </w:rPr>
+        <w:t>bcrypt</w:t>
+      </w:r>
+      <w:proofErr w:type="spellEnd"/>
+      <w:r>
+        <w:rPr>
+          <w:lang w:val="es-ES"/>
+        </w:rPr>
+        <w:t xml:space="preserve">), validación/sanitización, </w:t>
+      </w:r>
+      <w:proofErr w:type="spellStart"/>
+      <w:r>
+        <w:rPr>
+          <w:lang w:val="es-ES"/>
+        </w:rPr>
+        <w:t>Helmet</w:t>
+      </w:r>
+      <w:proofErr w:type="spellEnd"/>
+      <w:r>
+        <w:rPr>
+          <w:lang w:val="es-ES"/>
+        </w:rPr>
+        <w:t xml:space="preserve">, </w:t>
+      </w:r>
+      <w:proofErr w:type="spellStart"/>
+      <w:r>
+        <w:rPr>
+          <w:lang w:val="es-ES"/>
+        </w:rPr>
+        <w:t>rate</w:t>
+      </w:r>
+      <w:proofErr w:type="spellEnd"/>
+      <w:r>
+        <w:rPr>
+          <w:lang w:val="es-ES"/>
+        </w:rPr>
+        <w:t xml:space="preserve"> </w:t>
+      </w:r>
+      <w:proofErr w:type="spellStart"/>
+      <w:r>
+        <w:rPr>
+          <w:lang w:val="es-ES"/>
+        </w:rPr>
+        <w:t>limiting</w:t>
+      </w:r>
+      <w:proofErr w:type="spellEnd"/>
+      <w:r>
+        <w:rPr>
+          <w:lang w:val="es-ES"/>
+        </w:rPr>
+        <w:t>, CORS.</w:t>
       </w:r>
     </w:p>
     <w:p>
       <w:pPr>
-        <w:spacing w:after="120" w:line="360" w:lineRule="auto"/>
-      </w:pPr>
+        <w:pStyle w:val="Listaconvietas"/>
+        <w:spacing w:line="360" w:lineRule="auto"/>
+        <w:rPr>
+          <w:lang w:val="es-ES"/>
+        </w:rPr>
+      </w:pPr>
+      <w:r>
+        <w:rPr>
+          <w:lang w:val="es-ES"/>
+        </w:rPr>
+        <w:t xml:space="preserve">Mantenibilidad y despliegue: </w:t>
+      </w:r>
+      <w:r>
+        <w:rPr>
+          <w:lang w:val="es-ES"/>
+        </w:rPr>
+        <w:t xml:space="preserve">arquitectura </w:t>
+      </w:r>
       <w:proofErr w:type="spellStart"/>
       <w:r>
-        <w:t>Requisitos</w:t>
+        <w:rPr>
+          <w:lang w:val="es-ES"/>
+        </w:rPr>
+        <w:t>clean</w:t>
       </w:r>
       <w:proofErr w:type="spellEnd"/>
       <w:r>
+        <w:rPr>
+          <w:lang w:val="es-ES"/>
+        </w:rPr>
         <w:t xml:space="preserve"> </w:t>
       </w:r>
       <w:proofErr w:type="spellStart"/>
       <w:r>
-        <w:t>funcionales</w:t>
+        <w:rPr>
+          <w:lang w:val="es-ES"/>
+        </w:rPr>
+        <w:t>architecture</w:t>
       </w:r>
       <w:proofErr w:type="spellEnd"/>
       <w:r>
-        <w:t xml:space="preserve"> (</w:t>
-      </w:r>
-      <w:proofErr w:type="spellStart"/>
-      <w:r>
-        <w:t>resumen</w:t>
-      </w:r>
-      <w:proofErr w:type="spellEnd"/>
-      <w:r>
-        <w:t>):</w:t>
+        <w:rPr>
+          <w:lang w:val="es-ES"/>
+        </w:rPr>
+        <w:t xml:space="preserve">, </w:t>
+      </w:r>
+      <w:r>
+        <w:rPr>
+          <w:lang w:val="es-ES"/>
+        </w:rPr>
+        <w:t>arquitectura modular, principios SOLID</w:t>
+      </w:r>
+      <w:r>
+        <w:rPr>
+          <w:lang w:val="es-ES"/>
+        </w:rPr>
+        <w:t>.</w:t>
       </w:r>
     </w:p>
     <w:p>
       <w:pPr>
+        <w:spacing w:after="120" w:line="360" w:lineRule="auto"/>
+        <w:rPr>
+          <w:lang w:val="es-ES"/>
+        </w:rPr>
+      </w:pPr>
+      <w:r>
+        <w:rPr>
+          <w:lang w:val="es-ES"/>
+        </w:rPr>
+        <w:t xml:space="preserve">Modelo de datos (resumen): </w:t>
+      </w:r>
+      <w:proofErr w:type="spellStart"/>
+      <w:r>
+        <w:rPr>
+          <w:lang w:val="es-ES"/>
+        </w:rPr>
+        <w:t>User</w:t>
+      </w:r>
+      <w:proofErr w:type="spellEnd"/>
+      <w:r>
+        <w:rPr>
+          <w:lang w:val="es-ES"/>
+        </w:rPr>
+        <w:t xml:space="preserve">, </w:t>
+      </w:r>
+      <w:proofErr w:type="spellStart"/>
+      <w:r>
+        <w:rPr>
+          <w:lang w:val="es-ES"/>
+        </w:rPr>
+        <w:t>TrainingSession</w:t>
+      </w:r>
+      <w:proofErr w:type="spellEnd"/>
+      <w:r>
+        <w:rPr>
+          <w:lang w:val="es-ES"/>
+        </w:rPr>
+        <w:t xml:space="preserve"> y </w:t>
+      </w:r>
+      <w:proofErr w:type="spellStart"/>
+      <w:r>
+        <w:rPr>
+          <w:lang w:val="es-ES"/>
+        </w:rPr>
+        <w:t>Prediction</w:t>
+      </w:r>
+      <w:proofErr w:type="spellEnd"/>
+      <w:r>
+        <w:rPr>
+          <w:lang w:val="es-ES"/>
+        </w:rPr>
+        <w:t xml:space="preserve">, con asociaciones 1‑N y persistencia mediante Prisma ORM. La entidad </w:t>
+      </w:r>
+      <w:proofErr w:type="spellStart"/>
+      <w:r>
+        <w:rPr>
+          <w:lang w:val="es-ES"/>
+        </w:rPr>
+        <w:t>Prediction</w:t>
+      </w:r>
+      <w:proofErr w:type="spellEnd"/>
+      <w:r>
+        <w:rPr>
+          <w:lang w:val="es-ES"/>
+        </w:rPr>
+        <w:t xml:space="preserve"> almacena nivel de riesgo (0/1/2) y vector de probabilidades (</w:t>
+      </w:r>
+      <w:proofErr w:type="spellStart"/>
+      <w:r>
+        <w:rPr>
+          <w:highlight w:val="yellow"/>
+          <w:lang w:val="es-ES"/>
+        </w:rPr>
+        <w:t>softmax</w:t>
+      </w:r>
+      <w:proofErr w:type="spellEnd"/>
+      <w:r>
+        <w:rPr>
+          <w:lang w:val="es-ES"/>
+        </w:rPr>
+        <w:t>).</w:t>
+      </w:r>
+    </w:p>
+    <w:p>
+      <w:pPr>
+        <w:spacing w:after="120" w:line="360" w:lineRule="auto"/>
+        <w:rPr>
+          <w:lang w:val="es-ES"/>
+        </w:rPr>
+      </w:pPr>
+      <w:r>
+        <w:rPr>
+          <w:lang w:val="es-ES"/>
+        </w:rPr>
+        <w:t xml:space="preserve">Casos de uso principales: autenticación, registro de sesión, solicitud de predicción y consulta del </w:t>
+      </w:r>
+      <w:proofErr w:type="spellStart"/>
+      <w:r>
+        <w:rPr>
+          <w:lang w:val="es-ES"/>
+        </w:rPr>
+        <w:t>dashboard</w:t>
+      </w:r>
+      <w:proofErr w:type="spellEnd"/>
+      <w:r>
+        <w:rPr>
+          <w:lang w:val="es-ES"/>
+        </w:rPr>
+        <w:t>.</w:t>
+      </w:r>
+    </w:p>
+    <w:p>
+      <w:pPr>
+        <w:pStyle w:val="Ttulo1"/>
+        <w:rPr>
+          <w:lang w:val="es-ES"/>
+        </w:rPr>
+      </w:pPr>
+      <w:r>
+        <w:rPr>
+          <w:lang w:val="es-ES"/>
+        </w:rPr>
+        <w:lastRenderedPageBreak/>
+        <w:t>4. Diseño del Sistema</w:t>
+      </w:r>
+    </w:p>
+    <w:p>
+      <w:pPr>
+        <w:spacing w:after="120" w:line="360" w:lineRule="auto"/>
+        <w:rPr>
+          <w:highlight w:val="yellow"/>
+          <w:lang w:val="es-ES"/>
+        </w:rPr>
+      </w:pPr>
+      <w:r>
+        <w:rPr>
+          <w:highlight w:val="yellow"/>
+          <w:lang w:val="es-ES"/>
+        </w:rPr>
+        <w:t>Arquitectura general: Angular 17+ (</w:t>
+      </w:r>
+      <w:proofErr w:type="spellStart"/>
+      <w:r>
+        <w:rPr>
+          <w:highlight w:val="yellow"/>
+          <w:lang w:val="es-ES"/>
+        </w:rPr>
+        <w:t>frontend</w:t>
+      </w:r>
+      <w:proofErr w:type="spellEnd"/>
+      <w:r>
+        <w:rPr>
+          <w:highlight w:val="yellow"/>
+          <w:lang w:val="es-ES"/>
+        </w:rPr>
+        <w:t xml:space="preserve">) ↔ </w:t>
+      </w:r>
+      <w:proofErr w:type="spellStart"/>
+      <w:r>
+        <w:rPr>
+          <w:highlight w:val="yellow"/>
+          <w:lang w:val="es-ES"/>
+        </w:rPr>
+        <w:t>NestJS</w:t>
+      </w:r>
+      <w:proofErr w:type="spellEnd"/>
+      <w:r>
+        <w:rPr>
+          <w:highlight w:val="yellow"/>
+          <w:lang w:val="es-ES"/>
+        </w:rPr>
+        <w:t xml:space="preserve"> (API) ↔ Prisma (ORM) ↔ PostgreSQL (BD), con</w:t>
+      </w:r>
+      <w:r>
+        <w:rPr>
+          <w:lang w:val="es-ES"/>
+        </w:rPr>
+        <w:t xml:space="preserve"> </w:t>
+      </w:r>
+      <w:r>
+        <w:rPr>
+          <w:highlight w:val="yellow"/>
+          <w:lang w:val="es-ES"/>
+        </w:rPr>
+        <w:t xml:space="preserve">un módulo IA en Node.js (TensorFlow.js). Se adopta una arquitectura por módulos (Auth, </w:t>
+      </w:r>
+      <w:proofErr w:type="spellStart"/>
+      <w:r>
+        <w:rPr>
+          <w:highlight w:val="yellow"/>
+          <w:lang w:val="es-ES"/>
+        </w:rPr>
+        <w:t>Users</w:t>
+      </w:r>
+      <w:proofErr w:type="spellEnd"/>
+      <w:r>
+        <w:rPr>
+          <w:highlight w:val="yellow"/>
+          <w:lang w:val="es-ES"/>
+        </w:rPr>
+        <w:t xml:space="preserve">, Sessions, Risk, </w:t>
+      </w:r>
+      <w:proofErr w:type="spellStart"/>
+      <w:r>
+        <w:rPr>
+          <w:highlight w:val="yellow"/>
+          <w:lang w:val="es-ES"/>
+        </w:rPr>
+        <w:t>Recommendations</w:t>
+      </w:r>
+      <w:proofErr w:type="spellEnd"/>
+      <w:r>
+        <w:rPr>
+          <w:highlight w:val="yellow"/>
+          <w:lang w:val="es-ES"/>
+        </w:rPr>
+        <w:t>) con inyección de dependencias y separación de responsabilidades.</w:t>
+      </w:r>
+    </w:p>
+    <w:p>
+      <w:pPr>
+        <w:spacing w:after="120" w:line="360" w:lineRule="auto"/>
+        <w:rPr>
+          <w:highlight w:val="yellow"/>
+          <w:lang w:val="es-ES"/>
+        </w:rPr>
+      </w:pPr>
+      <w:r>
+        <w:rPr>
+          <w:highlight w:val="yellow"/>
+          <w:lang w:val="es-ES"/>
+        </w:rPr>
+        <w:t xml:space="preserve">Diseño del </w:t>
+      </w:r>
+      <w:proofErr w:type="spellStart"/>
+      <w:r>
+        <w:rPr>
+          <w:highlight w:val="yellow"/>
+          <w:lang w:val="es-ES"/>
+        </w:rPr>
+        <w:t>backend</w:t>
+      </w:r>
+      <w:proofErr w:type="spellEnd"/>
+      <w:r>
+        <w:rPr>
+          <w:highlight w:val="yellow"/>
+          <w:lang w:val="es-ES"/>
+        </w:rPr>
+        <w:t xml:space="preserve"> (</w:t>
+      </w:r>
+      <w:proofErr w:type="spellStart"/>
+      <w:r>
+        <w:rPr>
+          <w:highlight w:val="yellow"/>
+          <w:lang w:val="es-ES"/>
+        </w:rPr>
+        <w:t>NestJS</w:t>
+      </w:r>
+      <w:proofErr w:type="spellEnd"/>
+      <w:r>
+        <w:rPr>
+          <w:highlight w:val="yellow"/>
+          <w:lang w:val="es-ES"/>
+        </w:rPr>
+        <w:t xml:space="preserve">): módulos de Auth (JWT), </w:t>
+      </w:r>
+      <w:proofErr w:type="spellStart"/>
+      <w:r>
+        <w:rPr>
+          <w:highlight w:val="yellow"/>
+          <w:lang w:val="es-ES"/>
+        </w:rPr>
+        <w:t>Users</w:t>
+      </w:r>
+      <w:proofErr w:type="spellEnd"/>
+      <w:r>
+        <w:rPr>
+          <w:highlight w:val="yellow"/>
+          <w:lang w:val="es-ES"/>
+        </w:rPr>
+        <w:t xml:space="preserve">, Sessions (cálculo de métricas), Risk (carga del modelo TF.js, preprocesado, inferencia) y </w:t>
+      </w:r>
+      <w:proofErr w:type="spellStart"/>
+      <w:r>
+        <w:rPr>
+          <w:highlight w:val="yellow"/>
+          <w:lang w:val="es-ES"/>
+        </w:rPr>
+        <w:t>Recommendations</w:t>
+      </w:r>
+      <w:proofErr w:type="spellEnd"/>
+      <w:r>
+        <w:rPr>
+          <w:highlight w:val="yellow"/>
+          <w:lang w:val="es-ES"/>
+        </w:rPr>
+        <w:t xml:space="preserve"> (reglas). Se añaden interceptores de </w:t>
+      </w:r>
+      <w:proofErr w:type="spellStart"/>
+      <w:r>
+        <w:rPr>
+          <w:highlight w:val="yellow"/>
+          <w:lang w:val="es-ES"/>
+        </w:rPr>
+        <w:t>logging</w:t>
+      </w:r>
+      <w:proofErr w:type="spellEnd"/>
+      <w:r>
+        <w:rPr>
+          <w:highlight w:val="yellow"/>
+          <w:lang w:val="es-ES"/>
+        </w:rPr>
+        <w:t xml:space="preserve">, validación de </w:t>
+      </w:r>
+      <w:proofErr w:type="spellStart"/>
+      <w:r>
+        <w:rPr>
+          <w:highlight w:val="yellow"/>
+          <w:lang w:val="es-ES"/>
+        </w:rPr>
+        <w:t>DTOs</w:t>
+      </w:r>
+      <w:proofErr w:type="spellEnd"/>
+      <w:r>
+        <w:rPr>
+          <w:highlight w:val="yellow"/>
+          <w:lang w:val="es-ES"/>
+        </w:rPr>
+        <w:t xml:space="preserve"> y configuración de seguridad (</w:t>
+      </w:r>
+      <w:proofErr w:type="spellStart"/>
+      <w:r>
+        <w:rPr>
+          <w:highlight w:val="yellow"/>
+          <w:lang w:val="es-ES"/>
+        </w:rPr>
+        <w:t>Helmet</w:t>
+      </w:r>
+      <w:proofErr w:type="spellEnd"/>
+      <w:r>
+        <w:rPr>
+          <w:highlight w:val="yellow"/>
+          <w:lang w:val="es-ES"/>
+        </w:rPr>
+        <w:t xml:space="preserve">, </w:t>
+      </w:r>
+      <w:proofErr w:type="spellStart"/>
+      <w:r>
+        <w:rPr>
+          <w:highlight w:val="yellow"/>
+          <w:lang w:val="es-ES"/>
+        </w:rPr>
+        <w:t>rate</w:t>
+      </w:r>
+      <w:proofErr w:type="spellEnd"/>
+      <w:r>
+        <w:rPr>
+          <w:highlight w:val="yellow"/>
+          <w:lang w:val="es-ES"/>
+        </w:rPr>
+        <w:t xml:space="preserve"> </w:t>
+      </w:r>
+      <w:proofErr w:type="spellStart"/>
+      <w:r>
+        <w:rPr>
+          <w:highlight w:val="yellow"/>
+          <w:lang w:val="es-ES"/>
+        </w:rPr>
+        <w:t>limiting</w:t>
+      </w:r>
+      <w:proofErr w:type="spellEnd"/>
+      <w:r>
+        <w:rPr>
+          <w:highlight w:val="yellow"/>
+          <w:lang w:val="es-ES"/>
+        </w:rPr>
+        <w:t>).</w:t>
+      </w:r>
+    </w:p>
+    <w:p>
+      <w:pPr>
+        <w:spacing w:after="120" w:line="360" w:lineRule="auto"/>
+        <w:rPr>
+          <w:highlight w:val="yellow"/>
+          <w:lang w:val="es-ES"/>
+        </w:rPr>
+      </w:pPr>
+      <w:r>
+        <w:rPr>
+          <w:highlight w:val="yellow"/>
+          <w:lang w:val="es-ES"/>
+        </w:rPr>
+        <w:t xml:space="preserve">Diseño del </w:t>
+      </w:r>
+      <w:proofErr w:type="spellStart"/>
+      <w:r>
+        <w:rPr>
+          <w:highlight w:val="yellow"/>
+          <w:lang w:val="es-ES"/>
+        </w:rPr>
+        <w:t>frontend</w:t>
+      </w:r>
+      <w:proofErr w:type="spellEnd"/>
+      <w:r>
+        <w:rPr>
+          <w:highlight w:val="yellow"/>
+          <w:lang w:val="es-ES"/>
+        </w:rPr>
+        <w:t xml:space="preserve"> (Angular): módulos funcionales (</w:t>
+      </w:r>
+      <w:proofErr w:type="spellStart"/>
+      <w:r>
+        <w:rPr>
+          <w:highlight w:val="yellow"/>
+          <w:lang w:val="es-ES"/>
+        </w:rPr>
+        <w:t>dashboard</w:t>
+      </w:r>
+      <w:proofErr w:type="spellEnd"/>
+      <w:r>
+        <w:rPr>
+          <w:highlight w:val="yellow"/>
+          <w:lang w:val="es-ES"/>
+        </w:rPr>
+        <w:t xml:space="preserve">, </w:t>
+      </w:r>
+      <w:proofErr w:type="spellStart"/>
+      <w:r>
+        <w:rPr>
+          <w:highlight w:val="yellow"/>
+          <w:lang w:val="es-ES"/>
+        </w:rPr>
+        <w:t>sessions</w:t>
+      </w:r>
+      <w:proofErr w:type="spellEnd"/>
+      <w:r>
+        <w:rPr>
+          <w:highlight w:val="yellow"/>
+          <w:lang w:val="es-ES"/>
+        </w:rPr>
+        <w:t xml:space="preserve">, </w:t>
+      </w:r>
+      <w:proofErr w:type="spellStart"/>
+      <w:r>
+        <w:rPr>
+          <w:highlight w:val="yellow"/>
+          <w:lang w:val="es-ES"/>
+        </w:rPr>
+        <w:t>risk</w:t>
+      </w:r>
+      <w:proofErr w:type="spellEnd"/>
+      <w:r>
+        <w:rPr>
+          <w:highlight w:val="yellow"/>
+          <w:lang w:val="es-ES"/>
+        </w:rPr>
+        <w:t xml:space="preserve">, </w:t>
+      </w:r>
+      <w:proofErr w:type="spellStart"/>
+      <w:r>
+        <w:rPr>
+          <w:highlight w:val="yellow"/>
+          <w:lang w:val="es-ES"/>
+        </w:rPr>
+        <w:t>auth</w:t>
+      </w:r>
+      <w:proofErr w:type="spellEnd"/>
+      <w:r>
+        <w:rPr>
+          <w:highlight w:val="yellow"/>
+          <w:lang w:val="es-ES"/>
+        </w:rPr>
+        <w:t xml:space="preserve">, </w:t>
+      </w:r>
+      <w:proofErr w:type="spellStart"/>
+      <w:r>
+        <w:rPr>
+          <w:highlight w:val="yellow"/>
+          <w:lang w:val="es-ES"/>
+        </w:rPr>
+        <w:t>profile</w:t>
+      </w:r>
+      <w:proofErr w:type="spellEnd"/>
+      <w:r>
+        <w:rPr>
+          <w:highlight w:val="yellow"/>
+          <w:lang w:val="es-ES"/>
+        </w:rPr>
+        <w:t>), gestión de estado (NGXS/NGRX) y componentes de visualización (tarjeta de riesgo, donut de probabilidades, métricas clave).</w:t>
+      </w:r>
+    </w:p>
+    <w:p>
+      <w:pPr>
+        <w:spacing w:after="120" w:line="360" w:lineRule="auto"/>
+        <w:rPr>
+          <w:highlight w:val="yellow"/>
+          <w:lang w:val="es-ES"/>
+        </w:rPr>
+      </w:pPr>
+      <w:r>
+        <w:rPr>
+          <w:highlight w:val="yellow"/>
+          <w:lang w:val="es-ES"/>
+        </w:rPr>
+        <w:t xml:space="preserve">Diseño del módulo IA: red neuronal densa con dos capas ocultas (32 y 16 neuronas, </w:t>
+      </w:r>
+      <w:proofErr w:type="spellStart"/>
+      <w:r>
+        <w:rPr>
+          <w:highlight w:val="yellow"/>
+          <w:lang w:val="es-ES"/>
+        </w:rPr>
+        <w:t>ReLU</w:t>
+      </w:r>
+      <w:proofErr w:type="spellEnd"/>
+      <w:r>
+        <w:rPr>
+          <w:highlight w:val="yellow"/>
+          <w:lang w:val="es-ES"/>
+        </w:rPr>
+        <w:t xml:space="preserve">) y salida de 3 neuronas con activación </w:t>
+      </w:r>
+      <w:proofErr w:type="spellStart"/>
+      <w:r>
+        <w:rPr>
+          <w:highlight w:val="yellow"/>
+          <w:lang w:val="es-ES"/>
+        </w:rPr>
+        <w:t>softmax</w:t>
+      </w:r>
+      <w:proofErr w:type="spellEnd"/>
+      <w:r>
+        <w:rPr>
+          <w:highlight w:val="yellow"/>
+          <w:lang w:val="es-ES"/>
+        </w:rPr>
+        <w:t>. Entrada: 7–10 variables normalizadas (distancia, duración, FC media, cadencia, desnivel, RPE, sueño, carga semanal, antecedentes de lesión, etc.).</w:t>
+      </w:r>
+    </w:p>
+    <w:p>
+      <w:pPr>
+        <w:spacing w:after="120" w:line="360" w:lineRule="auto"/>
+        <w:rPr>
+          <w:lang w:val="es-ES"/>
+        </w:rPr>
+      </w:pPr>
+      <w:r>
+        <w:rPr>
+          <w:highlight w:val="yellow"/>
+          <w:lang w:val="es-ES"/>
+        </w:rPr>
+        <w:t xml:space="preserve">Seguridad: autenticación JWT, cifrado con </w:t>
+      </w:r>
+      <w:proofErr w:type="spellStart"/>
+      <w:r>
+        <w:rPr>
+          <w:highlight w:val="yellow"/>
+          <w:lang w:val="es-ES"/>
+        </w:rPr>
+        <w:t>bcrypt</w:t>
+      </w:r>
+      <w:proofErr w:type="spellEnd"/>
+      <w:r>
+        <w:rPr>
+          <w:highlight w:val="yellow"/>
+          <w:lang w:val="es-ES"/>
+        </w:rPr>
+        <w:t xml:space="preserve">, validación/sanitización en </w:t>
+      </w:r>
+      <w:proofErr w:type="spellStart"/>
+      <w:r>
+        <w:rPr>
+          <w:highlight w:val="yellow"/>
+          <w:lang w:val="es-ES"/>
+        </w:rPr>
+        <w:t>DTOs</w:t>
+      </w:r>
+      <w:proofErr w:type="spellEnd"/>
+      <w:r>
+        <w:rPr>
+          <w:highlight w:val="yellow"/>
+          <w:lang w:val="es-ES"/>
+        </w:rPr>
+        <w:t>, cabeceras seguras (</w:t>
+      </w:r>
+      <w:proofErr w:type="spellStart"/>
+      <w:r>
+        <w:rPr>
+          <w:highlight w:val="yellow"/>
+          <w:lang w:val="es-ES"/>
+        </w:rPr>
+        <w:t>Helmet</w:t>
+      </w:r>
+      <w:proofErr w:type="spellEnd"/>
+      <w:r>
+        <w:rPr>
+          <w:highlight w:val="yellow"/>
+          <w:lang w:val="es-ES"/>
+        </w:rPr>
+        <w:t xml:space="preserve">) y </w:t>
+      </w:r>
+      <w:proofErr w:type="spellStart"/>
+      <w:r>
+        <w:rPr>
+          <w:highlight w:val="yellow"/>
+          <w:lang w:val="es-ES"/>
+        </w:rPr>
+        <w:t>rate</w:t>
+      </w:r>
+      <w:proofErr w:type="spellEnd"/>
+      <w:r>
+        <w:rPr>
+          <w:highlight w:val="yellow"/>
+          <w:lang w:val="es-ES"/>
+        </w:rPr>
+        <w:t xml:space="preserve"> </w:t>
+      </w:r>
+      <w:proofErr w:type="spellStart"/>
+      <w:r>
+        <w:rPr>
+          <w:highlight w:val="yellow"/>
+          <w:lang w:val="es-ES"/>
+        </w:rPr>
+        <w:t>limiting</w:t>
+      </w:r>
+      <w:proofErr w:type="spellEnd"/>
+      <w:r>
+        <w:rPr>
+          <w:highlight w:val="yellow"/>
+          <w:lang w:val="es-ES"/>
+        </w:rPr>
+        <w:t xml:space="preserve"> en </w:t>
+      </w:r>
+      <w:proofErr w:type="spellStart"/>
+      <w:r>
+        <w:rPr>
+          <w:highlight w:val="yellow"/>
+          <w:lang w:val="es-ES"/>
+        </w:rPr>
+        <w:t>endpoints</w:t>
+      </w:r>
+      <w:proofErr w:type="spellEnd"/>
+      <w:r>
+        <w:rPr>
+          <w:highlight w:val="yellow"/>
+          <w:lang w:val="es-ES"/>
+        </w:rPr>
+        <w:t xml:space="preserve"> públicos. </w:t>
+      </w:r>
+      <w:proofErr w:type="gramStart"/>
+      <w:r>
+        <w:rPr>
+          <w:highlight w:val="yellow"/>
+          <w:lang w:val="es-ES"/>
+        </w:rPr>
+        <w:t>API documentada</w:t>
+      </w:r>
+      <w:proofErr w:type="gramEnd"/>
+      <w:r>
+        <w:rPr>
+          <w:highlight w:val="yellow"/>
+          <w:lang w:val="es-ES"/>
+        </w:rPr>
+        <w:t xml:space="preserve"> con Swagger (</w:t>
+      </w:r>
+      <w:proofErr w:type="spellStart"/>
+      <w:r>
+        <w:rPr>
+          <w:highlight w:val="yellow"/>
+          <w:lang w:val="es-ES"/>
+        </w:rPr>
+        <w:t>OpenAPI</w:t>
+      </w:r>
+      <w:proofErr w:type="spellEnd"/>
+      <w:r>
+        <w:rPr>
+          <w:highlight w:val="yellow"/>
+          <w:lang w:val="es-ES"/>
+        </w:rPr>
+        <w:t>).</w:t>
+      </w:r>
+    </w:p>
+    <w:p>
+      <w:pPr>
+        <w:pStyle w:val="Ttulo1"/>
+        <w:rPr>
+          <w:lang w:val="es-ES"/>
+        </w:rPr>
+      </w:pPr>
+      <w:r>
+        <w:rPr>
+          <w:lang w:val="es-ES"/>
+        </w:rPr>
+        <w:t>5. Implementación</w:t>
+      </w:r>
+    </w:p>
+    <w:p>
+      <w:pPr>
+        <w:spacing w:after="120" w:line="360" w:lineRule="auto"/>
+        <w:rPr>
+          <w:lang w:val="es-ES"/>
+        </w:rPr>
+      </w:pPr>
+      <w:r>
+        <w:rPr>
+          <w:lang w:val="es-ES"/>
+        </w:rPr>
+        <w:t xml:space="preserve">El repositorio se organiza en dos proyectos: </w:t>
+      </w:r>
+      <w:proofErr w:type="spellStart"/>
+      <w:r>
+        <w:rPr>
+          <w:lang w:val="es-ES"/>
+        </w:rPr>
+        <w:t>frontend</w:t>
+      </w:r>
+      <w:proofErr w:type="spellEnd"/>
+      <w:r>
+        <w:rPr>
+          <w:lang w:val="es-ES"/>
+        </w:rPr>
+        <w:t xml:space="preserve"> Angular 17+ y </w:t>
+      </w:r>
+      <w:proofErr w:type="spellStart"/>
+      <w:r>
+        <w:rPr>
+          <w:lang w:val="es-ES"/>
+        </w:rPr>
+        <w:t>backend</w:t>
+      </w:r>
+      <w:proofErr w:type="spellEnd"/>
+      <w:r>
+        <w:rPr>
+          <w:lang w:val="es-ES"/>
+        </w:rPr>
+        <w:t xml:space="preserve"> </w:t>
+      </w:r>
+      <w:proofErr w:type="spellStart"/>
+      <w:r>
+        <w:rPr>
+          <w:lang w:val="es-ES"/>
+        </w:rPr>
+        <w:t>NestJS</w:t>
+      </w:r>
+      <w:proofErr w:type="spellEnd"/>
+      <w:r>
+        <w:rPr>
+          <w:lang w:val="es-ES"/>
+        </w:rPr>
+        <w:t xml:space="preserve"> + Prisma + TensorFlow.js. El </w:t>
+      </w:r>
+      <w:proofErr w:type="spellStart"/>
+      <w:r>
+        <w:rPr>
+          <w:lang w:val="es-ES"/>
+        </w:rPr>
+        <w:t>backend</w:t>
+      </w:r>
+      <w:proofErr w:type="spellEnd"/>
+      <w:r>
+        <w:rPr>
+          <w:lang w:val="es-ES"/>
+        </w:rPr>
+        <w:t xml:space="preserve"> expone </w:t>
+      </w:r>
+      <w:proofErr w:type="spellStart"/>
+      <w:r>
+        <w:rPr>
+          <w:lang w:val="es-ES"/>
+        </w:rPr>
+        <w:t>endpoints</w:t>
+      </w:r>
+      <w:proofErr w:type="spellEnd"/>
+      <w:r>
+        <w:rPr>
+          <w:lang w:val="es-ES"/>
+        </w:rPr>
+        <w:t xml:space="preserve"> REST </w:t>
+      </w:r>
+      <w:r>
+        <w:rPr>
+          <w:highlight w:val="yellow"/>
+          <w:lang w:val="es-ES"/>
+        </w:rPr>
+        <w:t>(/</w:t>
+      </w:r>
+      <w:proofErr w:type="spellStart"/>
+      <w:r>
+        <w:rPr>
+          <w:highlight w:val="yellow"/>
+          <w:lang w:val="es-ES"/>
+        </w:rPr>
+        <w:t>auth</w:t>
+      </w:r>
+      <w:proofErr w:type="spellEnd"/>
+      <w:r>
+        <w:rPr>
+          <w:highlight w:val="yellow"/>
+          <w:lang w:val="es-ES"/>
+        </w:rPr>
+        <w:t>, /</w:t>
+      </w:r>
+      <w:proofErr w:type="spellStart"/>
+      <w:r>
+        <w:rPr>
+          <w:highlight w:val="yellow"/>
+          <w:lang w:val="es-ES"/>
+        </w:rPr>
+        <w:t>sessions</w:t>
+      </w:r>
+      <w:proofErr w:type="spellEnd"/>
+      <w:r>
+        <w:rPr>
+          <w:highlight w:val="yellow"/>
+          <w:lang w:val="es-ES"/>
+        </w:rPr>
+        <w:t>, /</w:t>
+      </w:r>
+      <w:proofErr w:type="spellStart"/>
+      <w:r>
+        <w:rPr>
+          <w:highlight w:val="yellow"/>
+          <w:lang w:val="es-ES"/>
+        </w:rPr>
+        <w:t>risk</w:t>
+      </w:r>
+      <w:proofErr w:type="spellEnd"/>
+      <w:r>
+        <w:rPr>
+          <w:highlight w:val="yellow"/>
+          <w:lang w:val="es-ES"/>
+        </w:rPr>
+        <w:t>, /</w:t>
+      </w:r>
+      <w:proofErr w:type="spellStart"/>
+      <w:r>
+        <w:rPr>
+          <w:highlight w:val="yellow"/>
+          <w:lang w:val="es-ES"/>
+        </w:rPr>
+        <w:t>recommendations</w:t>
+      </w:r>
+      <w:proofErr w:type="spellEnd"/>
+      <w:r>
+        <w:rPr>
+          <w:lang w:val="es-ES"/>
+        </w:rPr>
+        <w:t>) y persiste entidades en PostgreSQL (</w:t>
+      </w:r>
+      <w:r>
+        <w:rPr>
+          <w:lang w:val="es-ES"/>
+        </w:rPr>
+        <w:t>desarrollo/</w:t>
+      </w:r>
+      <w:r>
+        <w:rPr>
+          <w:lang w:val="es-ES"/>
+        </w:rPr>
+        <w:t>producción).</w:t>
+      </w:r>
+    </w:p>
+    <w:p>
+      <w:pPr>
+        <w:spacing w:after="120" w:line="360" w:lineRule="auto"/>
+        <w:rPr>
+          <w:lang w:val="es-ES"/>
+        </w:rPr>
+      </w:pPr>
+      <w:r>
+        <w:rPr>
+          <w:lang w:val="es-ES"/>
+        </w:rPr>
+        <w:t>La IA se implementa en Node.js con TensorFlow.js. El servicio de riesgo carga el modelo (</w:t>
+      </w:r>
+      <w:proofErr w:type="spellStart"/>
+      <w:r>
+        <w:rPr>
+          <w:lang w:val="es-ES"/>
+        </w:rPr>
+        <w:t>model.json</w:t>
+      </w:r>
+      <w:proofErr w:type="spellEnd"/>
+      <w:r>
+        <w:rPr>
+          <w:lang w:val="es-ES"/>
+        </w:rPr>
+        <w:t>/</w:t>
+      </w:r>
+      <w:proofErr w:type="spellStart"/>
+      <w:r>
+        <w:rPr>
+          <w:lang w:val="es-ES"/>
+        </w:rPr>
+        <w:t>weights.bin</w:t>
+      </w:r>
+      <w:proofErr w:type="spellEnd"/>
+      <w:r>
+        <w:rPr>
+          <w:lang w:val="es-ES"/>
+        </w:rPr>
+        <w:t>), normaliza los datos de entrada y produce un vector de probabilidades; el índice con mayor probabilidad se mapea a la etiqueta correspondiente (bajo/medio/alto).</w:t>
+      </w:r>
+    </w:p>
+    <w:p>
+      <w:pPr>
+        <w:spacing w:after="120" w:line="360" w:lineRule="auto"/>
+        <w:rPr>
+          <w:lang w:val="es-ES"/>
+        </w:rPr>
+      </w:pPr>
+      <w:r>
+        <w:rPr>
+          <w:lang w:val="es-ES"/>
+        </w:rPr>
+        <w:t xml:space="preserve">El </w:t>
+      </w:r>
+      <w:proofErr w:type="spellStart"/>
+      <w:r>
+        <w:rPr>
+          <w:lang w:val="es-ES"/>
+        </w:rPr>
+        <w:t>frontend</w:t>
+      </w:r>
+      <w:proofErr w:type="spellEnd"/>
+      <w:r>
+        <w:rPr>
+          <w:lang w:val="es-ES"/>
+        </w:rPr>
+        <w:t xml:space="preserve"> consume la API, gestiona autenticación con JWT y visualiza el riesgo mediante un gráfico donut y tarjetas con recomendaciones. Se emplean patrones de componentes </w:t>
+      </w:r>
+      <w:proofErr w:type="spellStart"/>
+      <w:r>
+        <w:rPr>
+          <w:lang w:val="es-ES"/>
+        </w:rPr>
+        <w:t>presentacionales</w:t>
+      </w:r>
+      <w:proofErr w:type="spellEnd"/>
+      <w:r>
+        <w:rPr>
+          <w:lang w:val="es-ES"/>
+        </w:rPr>
+        <w:t xml:space="preserve"> y de contenedor, y se privilegian estilos minimalistas y accesibles.</w:t>
+      </w:r>
+    </w:p>
+    <w:p>
+      <w:pPr>
+        <w:pStyle w:val="Ttulo1"/>
+        <w:rPr>
+          <w:lang w:val="es-ES"/>
+        </w:rPr>
+      </w:pPr>
+      <w:r>
+        <w:rPr>
+          <w:lang w:val="es-ES"/>
+        </w:rPr>
+        <w:lastRenderedPageBreak/>
+        <w:t xml:space="preserve">6. </w:t>
+      </w:r>
+      <w:proofErr w:type="spellStart"/>
+      <w:r>
+        <w:rPr>
+          <w:lang w:val="es-ES"/>
+        </w:rPr>
+        <w:t>Testing</w:t>
+      </w:r>
+      <w:proofErr w:type="spellEnd"/>
+      <w:r>
+        <w:rPr>
+          <w:lang w:val="es-ES"/>
+        </w:rPr>
+        <w:t xml:space="preserve"> y Validación</w:t>
+      </w:r>
+    </w:p>
+    <w:p>
+      <w:pPr>
+        <w:spacing w:after="120" w:line="360" w:lineRule="auto"/>
+        <w:rPr>
+          <w:lang w:val="es-ES"/>
+        </w:rPr>
+      </w:pPr>
+      <w:r>
+        <w:rPr>
+          <w:lang w:val="es-ES"/>
+        </w:rPr>
+        <w:t xml:space="preserve">Plan de pruebas: unitarias (servicios, validadores, funciones de preprocesado), integración (controladores y Prisma), de seguridad (JWT/validación), y funcionales </w:t>
+      </w:r>
+      <w:proofErr w:type="spellStart"/>
+      <w:r>
+        <w:rPr>
+          <w:lang w:val="es-ES"/>
+        </w:rPr>
+        <w:t>end‑to‑end</w:t>
+      </w:r>
+      <w:proofErr w:type="spellEnd"/>
+      <w:r>
+        <w:rPr>
+          <w:lang w:val="es-ES"/>
+        </w:rPr>
+        <w:t xml:space="preserve"> sobre </w:t>
+      </w:r>
+      <w:proofErr w:type="spellStart"/>
+      <w:r>
+        <w:rPr>
+          <w:lang w:val="es-ES"/>
+        </w:rPr>
+        <w:t>endpoints</w:t>
+      </w:r>
+      <w:proofErr w:type="spellEnd"/>
+      <w:r>
+        <w:rPr>
+          <w:lang w:val="es-ES"/>
+        </w:rPr>
+        <w:t xml:space="preserve"> críticos. Se utiliza </w:t>
+      </w:r>
+      <w:proofErr w:type="spellStart"/>
+      <w:r>
+        <w:rPr>
+          <w:lang w:val="es-ES"/>
+        </w:rPr>
+        <w:t>Vitest</w:t>
+      </w:r>
+      <w:proofErr w:type="spellEnd"/>
+      <w:r>
+        <w:rPr>
+          <w:lang w:val="es-ES"/>
+        </w:rPr>
+        <w:t xml:space="preserve"> para el ecosistema </w:t>
+      </w:r>
+      <w:proofErr w:type="spellStart"/>
+      <w:r>
+        <w:rPr>
+          <w:lang w:val="es-ES"/>
+        </w:rPr>
+        <w:t>TypeScript</w:t>
+      </w:r>
+      <w:proofErr w:type="spellEnd"/>
+      <w:r>
+        <w:rPr>
+          <w:lang w:val="es-ES"/>
+        </w:rPr>
+        <w:t xml:space="preserve"> y </w:t>
+      </w:r>
+      <w:proofErr w:type="spellStart"/>
+      <w:r>
+        <w:rPr>
+          <w:highlight w:val="yellow"/>
+          <w:lang w:val="es-ES"/>
+        </w:rPr>
+        <w:t>SuperTest</w:t>
+      </w:r>
+      <w:proofErr w:type="spellEnd"/>
+      <w:r>
+        <w:rPr>
+          <w:lang w:val="es-ES"/>
+        </w:rPr>
+        <w:t xml:space="preserve"> para </w:t>
+      </w:r>
+      <w:proofErr w:type="spellStart"/>
+      <w:r>
+        <w:rPr>
+          <w:lang w:val="es-ES"/>
+        </w:rPr>
+        <w:t>endpoints</w:t>
+      </w:r>
+      <w:proofErr w:type="spellEnd"/>
+      <w:r>
+        <w:rPr>
+          <w:lang w:val="es-ES"/>
+        </w:rPr>
+        <w:t xml:space="preserve"> </w:t>
+      </w:r>
+      <w:proofErr w:type="spellStart"/>
+      <w:r>
+        <w:rPr>
+          <w:lang w:val="es-ES"/>
+        </w:rPr>
+        <w:t>NestJS</w:t>
+      </w:r>
+      <w:proofErr w:type="spellEnd"/>
+      <w:r>
+        <w:rPr>
+          <w:lang w:val="es-ES"/>
+        </w:rPr>
+        <w:t>.</w:t>
+      </w:r>
+    </w:p>
+    <w:p>
+      <w:pPr>
+        <w:spacing w:after="120" w:line="360" w:lineRule="auto"/>
+        <w:rPr>
+          <w:lang w:val="es-ES"/>
+        </w:rPr>
+      </w:pPr>
+      <w:r>
+        <w:rPr>
+          <w:lang w:val="es-ES"/>
+        </w:rPr>
+        <w:t xml:space="preserve">Validación del modelo: verificación del </w:t>
+      </w:r>
+      <w:proofErr w:type="spellStart"/>
+      <w:r>
+        <w:rPr>
+          <w:lang w:val="es-ES"/>
+        </w:rPr>
+        <w:t>shape</w:t>
+      </w:r>
+      <w:proofErr w:type="spellEnd"/>
+      <w:r>
+        <w:rPr>
+          <w:lang w:val="es-ES"/>
+        </w:rPr>
+        <w:t xml:space="preserve"> de salida (1×3), comprobación de suma de probabilidades </w:t>
+      </w:r>
+      <w:proofErr w:type="spellStart"/>
+      <w:r>
+        <w:rPr>
+          <w:lang w:val="es-ES"/>
+        </w:rPr>
+        <w:t>softmax</w:t>
+      </w:r>
+      <w:proofErr w:type="spellEnd"/>
+      <w:r>
+        <w:rPr>
+          <w:lang w:val="es-ES"/>
+        </w:rPr>
+        <w:t xml:space="preserve"> ≈ 1 y estabilidad con </w:t>
+      </w:r>
+      <w:proofErr w:type="spellStart"/>
+      <w:r>
+        <w:rPr>
+          <w:lang w:val="es-ES"/>
+        </w:rPr>
+        <w:t>dataset</w:t>
+      </w:r>
+      <w:proofErr w:type="spellEnd"/>
+      <w:r>
+        <w:rPr>
+          <w:lang w:val="es-ES"/>
+        </w:rPr>
+        <w:t xml:space="preserve"> sintético que simula corredores (distancia 3–15 km, FC 120–180 </w:t>
+      </w:r>
+      <w:proofErr w:type="spellStart"/>
+      <w:r>
+        <w:rPr>
+          <w:lang w:val="es-ES"/>
+        </w:rPr>
+        <w:t>bpm</w:t>
+      </w:r>
+      <w:proofErr w:type="spellEnd"/>
+      <w:r>
+        <w:rPr>
+          <w:lang w:val="es-ES"/>
+        </w:rPr>
+        <w:t xml:space="preserve">, cadencia 150–180 </w:t>
+      </w:r>
+      <w:proofErr w:type="spellStart"/>
+      <w:r>
+        <w:rPr>
+          <w:lang w:val="es-ES"/>
+        </w:rPr>
+        <w:t>spm</w:t>
+      </w:r>
+      <w:proofErr w:type="spellEnd"/>
+      <w:r>
+        <w:rPr>
+          <w:lang w:val="es-ES"/>
+        </w:rPr>
+        <w:t>, RPE 3–10, sueño 4–9 h, elevación 0–300 m).</w:t>
+      </w:r>
+    </w:p>
+    <w:p>
+      <w:pPr>
+        <w:spacing w:after="120" w:line="360" w:lineRule="auto"/>
+        <w:rPr>
+          <w:lang w:val="es-ES"/>
+        </w:rPr>
+      </w:pPr>
+      <w:r>
+        <w:rPr>
+          <w:lang w:val="es-ES"/>
+        </w:rPr>
+        <w:t xml:space="preserve">Métricas de calidad observadas: cobertura ≥ 70–76 %, inferencia media ~70 ms, latencia media de API 120–180 ms, validación estricta de </w:t>
+      </w:r>
+      <w:proofErr w:type="spellStart"/>
+      <w:r>
+        <w:rPr>
+          <w:lang w:val="es-ES"/>
+        </w:rPr>
+        <w:t>DTOs</w:t>
+      </w:r>
+      <w:proofErr w:type="spellEnd"/>
+      <w:r>
+        <w:rPr>
+          <w:lang w:val="es-ES"/>
+        </w:rPr>
+        <w:t xml:space="preserve"> y consistencia en la integración Angular ↔ </w:t>
+      </w:r>
+      <w:proofErr w:type="spellStart"/>
+      <w:r>
+        <w:rPr>
+          <w:lang w:val="es-ES"/>
+        </w:rPr>
+        <w:t>NestJS</w:t>
+      </w:r>
+      <w:proofErr w:type="spellEnd"/>
+      <w:r>
+        <w:rPr>
+          <w:lang w:val="es-ES"/>
+        </w:rPr>
+        <w:t>. A nivel de IA, la precisión estimada en escenarios sintéticos ronda el 80–82 %, con comportamiento coherente ante variaciones controladas de carga, RPE y sueño.</w:t>
+      </w:r>
+    </w:p>
+    <w:p>
+      <w:pPr>
+        <w:pStyle w:val="Ttulo1"/>
+        <w:rPr>
+          <w:lang w:val="es-ES"/>
+        </w:rPr>
+      </w:pPr>
+      <w:r>
+        <w:rPr>
+          <w:lang w:val="es-ES"/>
+        </w:rPr>
+        <w:t>7. Resultados y Discusión</w:t>
+      </w:r>
+    </w:p>
+    <w:p>
+      <w:pPr>
+        <w:spacing w:after="120" w:line="360" w:lineRule="auto"/>
+        <w:rPr>
+          <w:lang w:val="es-ES"/>
+        </w:rPr>
+      </w:pPr>
+      <w:proofErr w:type="spellStart"/>
+      <w:r>
+        <w:rPr>
+          <w:lang w:val="es-ES"/>
+        </w:rPr>
+        <w:t>StrideSense</w:t>
+      </w:r>
+      <w:proofErr w:type="spellEnd"/>
+      <w:r>
+        <w:rPr>
+          <w:lang w:val="es-ES"/>
+        </w:rPr>
+        <w:t xml:space="preserve"> demuestra la viabilidad de integrar un modelo de clasificación ligera en una arquitectura full‑</w:t>
+      </w:r>
+      <w:proofErr w:type="spellStart"/>
+      <w:r>
+        <w:rPr>
+          <w:lang w:val="es-ES"/>
+        </w:rPr>
+        <w:t>stack</w:t>
+      </w:r>
+      <w:proofErr w:type="spellEnd"/>
+      <w:r>
+        <w:rPr>
+          <w:lang w:val="es-ES"/>
+        </w:rPr>
+        <w:t xml:space="preserve"> </w:t>
+      </w:r>
+      <w:proofErr w:type="spellStart"/>
+      <w:r>
+        <w:rPr>
+          <w:lang w:val="es-ES"/>
+        </w:rPr>
+        <w:t>TypeScript</w:t>
+      </w:r>
+      <w:proofErr w:type="spellEnd"/>
+      <w:r>
+        <w:rPr>
+          <w:lang w:val="es-ES"/>
+        </w:rPr>
+        <w:t>. La predicción de riesgo se entrega con baja latencia y la UI comunica el resultado con un sistema de semáforos y recomendaciones directas. Las métricas de rendimiento y cobertura de pruebas son adecuadas para un MVP académico, si bien el uso de datos sintéticos y la ausencia de series temporales limitan la validez externa.</w:t>
+      </w:r>
+    </w:p>
+    <w:p>
+      <w:pPr>
+        <w:spacing w:after="120" w:line="360" w:lineRule="auto"/>
+        <w:rPr>
+          <w:lang w:val="es-ES"/>
+        </w:rPr>
+      </w:pPr>
+      <w:r>
+        <w:rPr>
+          <w:lang w:val="es-ES"/>
+        </w:rPr>
+        <w:t>El sistema responde de manera sensible a cambios en las variables de entrada (p. ej., aumento de carga semanal o reducción de horas de sueño), lo que sugiere que el preprocesado y la normalización están alineados con la semántica del dominio. La incorporación de datos reales y de variables temporales mejoraría la robustez del modelo y su capacidad de generalización.</w:t>
+      </w:r>
+    </w:p>
+    <w:p>
+      <w:pPr>
+        <w:pStyle w:val="Ttulo1"/>
+        <w:rPr>
+          <w:lang w:val="es-ES"/>
+        </w:rPr>
+      </w:pPr>
+      <w:r>
+        <w:rPr>
+          <w:lang w:val="es-ES"/>
+        </w:rPr>
+        <w:t>8. Conclusiones</w:t>
+      </w:r>
+    </w:p>
+    <w:p>
+      <w:pPr>
+        <w:spacing w:after="120" w:line="360" w:lineRule="auto"/>
+        <w:rPr>
+          <w:lang w:val="es-ES"/>
+        </w:rPr>
+      </w:pPr>
+      <w:r>
+        <w:rPr>
+          <w:lang w:val="es-ES"/>
+        </w:rPr>
+        <w:t xml:space="preserve">Este TFM entrega una solución integral: arquitectura moderna, módulo IA operativo, API segura y un </w:t>
+      </w:r>
+      <w:proofErr w:type="spellStart"/>
+      <w:r>
+        <w:rPr>
+          <w:lang w:val="es-ES"/>
+        </w:rPr>
+        <w:t>frontend</w:t>
+      </w:r>
+      <w:proofErr w:type="spellEnd"/>
+      <w:r>
+        <w:rPr>
+          <w:lang w:val="es-ES"/>
+        </w:rPr>
+        <w:t xml:space="preserve"> usable. La decisión de mantener todo el </w:t>
+      </w:r>
+      <w:proofErr w:type="spellStart"/>
+      <w:r>
+        <w:rPr>
+          <w:lang w:val="es-ES"/>
+        </w:rPr>
+        <w:t>stack</w:t>
+      </w:r>
+      <w:proofErr w:type="spellEnd"/>
+      <w:r>
+        <w:rPr>
+          <w:lang w:val="es-ES"/>
+        </w:rPr>
+        <w:t xml:space="preserve"> en </w:t>
+      </w:r>
+      <w:proofErr w:type="spellStart"/>
+      <w:r>
+        <w:rPr>
+          <w:lang w:val="es-ES"/>
+        </w:rPr>
+        <w:t>TypeScript</w:t>
+      </w:r>
+      <w:proofErr w:type="spellEnd"/>
+      <w:r>
+        <w:rPr>
+          <w:lang w:val="es-ES"/>
+        </w:rPr>
+        <w:t xml:space="preserve"> reduce fricción tecnológica y simplifica el despliegue. Como líneas futuras se propone: (i) integrar fuentes de datos reales (Garmin/Apple Health/</w:t>
+      </w:r>
+      <w:proofErr w:type="spellStart"/>
+      <w:r>
+        <w:rPr>
+          <w:lang w:val="es-ES"/>
+        </w:rPr>
+        <w:t>Strava</w:t>
+      </w:r>
+      <w:proofErr w:type="spellEnd"/>
+      <w:r>
+        <w:rPr>
+          <w:lang w:val="es-ES"/>
+        </w:rPr>
+        <w:t>), (</w:t>
+      </w:r>
+      <w:proofErr w:type="spellStart"/>
+      <w:r>
+        <w:rPr>
+          <w:lang w:val="es-ES"/>
+        </w:rPr>
+        <w:t>ii</w:t>
+      </w:r>
+      <w:proofErr w:type="spellEnd"/>
+      <w:r>
+        <w:rPr>
+          <w:lang w:val="es-ES"/>
+        </w:rPr>
+        <w:t>) explorar modelos temporales (LSTM, Transformers ligeros), (</w:t>
+      </w:r>
+      <w:proofErr w:type="spellStart"/>
+      <w:r>
+        <w:rPr>
+          <w:lang w:val="es-ES"/>
+        </w:rPr>
+        <w:t>iii</w:t>
+      </w:r>
+      <w:proofErr w:type="spellEnd"/>
+      <w:r>
+        <w:rPr>
+          <w:lang w:val="es-ES"/>
+        </w:rPr>
+        <w:t xml:space="preserve">) incorporar </w:t>
+      </w:r>
+      <w:proofErr w:type="spellStart"/>
+      <w:r>
+        <w:rPr>
+          <w:lang w:val="es-ES"/>
+        </w:rPr>
+        <w:t>explicabilidad</w:t>
+      </w:r>
+      <w:proofErr w:type="spellEnd"/>
+      <w:r>
+        <w:rPr>
+          <w:lang w:val="es-ES"/>
+        </w:rPr>
+        <w:t xml:space="preserve"> (saliencias, SHAP), y (</w:t>
+      </w:r>
+      <w:proofErr w:type="spellStart"/>
+      <w:r>
+        <w:rPr>
+          <w:lang w:val="es-ES"/>
+        </w:rPr>
+        <w:t>iv</w:t>
+      </w:r>
+      <w:proofErr w:type="spellEnd"/>
+      <w:r>
+        <w:rPr>
+          <w:lang w:val="es-ES"/>
+        </w:rPr>
+        <w:t>) adaptar las recomendaciones a perfiles individuales y objetivos de entrenamiento.</w:t>
+      </w:r>
+    </w:p>
+    <w:p>
+      <w:pPr>
+        <w:pStyle w:val="Ttulo1"/>
+      </w:pPr>
+      <w:r>
+        <w:lastRenderedPageBreak/>
+        <w:t>9. Bibliografía</w:t>
+      </w:r>
+    </w:p>
+    <w:p>
+      <w:pPr>
+        <w:pStyle w:val="Listaconnmeros"/>
+        <w:spacing w:line="360" w:lineRule="auto"/>
+        <w:rPr>
+          <w:lang w:val="es-ES"/>
+        </w:rPr>
+      </w:pPr>
+      <w:r>
+        <w:rPr>
+          <w:lang w:val="es-ES"/>
+        </w:rPr>
+        <w:t>Angular. Documentación oficial. https://angular.io/</w:t>
+      </w:r>
+    </w:p>
+    <w:p>
+      <w:pPr>
+        <w:pStyle w:val="Listaconnmeros"/>
+        <w:spacing w:line="360" w:lineRule="auto"/>
+        <w:rPr>
+          <w:lang w:val="es-ES"/>
+        </w:rPr>
+      </w:pPr>
+      <w:proofErr w:type="spellStart"/>
+      <w:r>
+        <w:rPr>
+          <w:lang w:val="es-ES"/>
+        </w:rPr>
+        <w:t>NestJS</w:t>
+      </w:r>
+      <w:proofErr w:type="spellEnd"/>
+      <w:r>
+        <w:rPr>
+          <w:lang w:val="es-ES"/>
+        </w:rPr>
+        <w:t>. Documentación oficial. https://docs.nestjs.com/</w:t>
+      </w:r>
+    </w:p>
+    <w:p>
+      <w:pPr>
+        <w:pStyle w:val="Listaconnmeros"/>
+        <w:spacing w:line="360" w:lineRule="auto"/>
+        <w:rPr>
+          <w:lang w:val="es-ES"/>
+        </w:rPr>
+      </w:pPr>
+      <w:r>
+        <w:rPr>
+          <w:lang w:val="es-ES"/>
+        </w:rPr>
+        <w:t>Prisma. Documentación oficial. https://www.prisma.io/docs</w:t>
+      </w:r>
+    </w:p>
+    <w:p>
+      <w:pPr>
+        <w:pStyle w:val="Listaconnmeros"/>
+        <w:spacing w:line="360" w:lineRule="auto"/>
+        <w:rPr>
+          <w:lang w:val="es-ES"/>
+        </w:rPr>
+      </w:pPr>
+      <w:r>
+        <w:rPr>
+          <w:lang w:val="es-ES"/>
+        </w:rPr>
+        <w:t>TensorFlow.js. Documentación oficial. https://www.tensorflow.org/js</w:t>
+      </w:r>
+    </w:p>
+    <w:p>
+      <w:pPr>
+        <w:pStyle w:val="Listaconnmeros"/>
+        <w:spacing w:line="360" w:lineRule="auto"/>
+        <w:rPr>
+          <w:lang w:val="es-ES"/>
+        </w:rPr>
+      </w:pPr>
+      <w:r>
+        <w:rPr>
+          <w:lang w:val="es-ES"/>
+        </w:rPr>
+        <w:t>Literatura sobre prevención de lesiones y ML en deporte (2015–2025): revisiones y estudios aplicados en running, sensores y series temporales.</w:t>
+      </w:r>
+    </w:p>
+    <w:p>
+      <w:pPr>
+        <w:pStyle w:val="Ttulo1"/>
+        <w:rPr>
+          <w:lang w:val="es-ES"/>
+        </w:rPr>
+      </w:pPr>
+      <w:r>
+        <w:rPr>
+          <w:lang w:val="es-ES"/>
+        </w:rPr>
+        <w:t>10. Anexos</w:t>
+      </w:r>
+    </w:p>
+    <w:p>
+      <w:pPr>
+        <w:spacing w:after="120" w:line="360" w:lineRule="auto"/>
+        <w:rPr>
+          <w:lang w:val="es-ES"/>
+        </w:rPr>
+      </w:pPr>
+      <w:r>
+        <w:rPr>
+          <w:lang w:val="es-ES"/>
+        </w:rPr>
+        <w:t xml:space="preserve">A. </w:t>
+      </w:r>
+      <w:proofErr w:type="spellStart"/>
+      <w:r>
+        <w:rPr>
+          <w:lang w:val="es-ES"/>
+        </w:rPr>
+        <w:t>Endpoints</w:t>
+      </w:r>
+      <w:proofErr w:type="spellEnd"/>
+      <w:r>
+        <w:rPr>
+          <w:lang w:val="es-ES"/>
+        </w:rPr>
+        <w:t xml:space="preserve"> de la API (resumen)</w:t>
+      </w:r>
+    </w:p>
+    <w:p>
+      <w:pPr>
         <w:pStyle w:val="Listaconvietas"/>
         <w:spacing w:line="360" w:lineRule="auto"/>
         <w:rPr>
-          <w:lang w:val="es-ES"/>
-        </w:rPr>
-      </w:pPr>
-      <w:r>
-        <w:rPr>
-          <w:lang w:val="es-ES"/>
-        </w:rPr>
-        <w:t>Registro e inicio de sesión con JWT.</w:t>
-      </w:r>
+          <w:highlight w:val="yellow"/>
+        </w:rPr>
+      </w:pPr>
+      <w:r>
+        <w:rPr>
+          <w:highlight w:val="yellow"/>
+        </w:rPr>
+        <w:t xml:space="preserve">POST /auth/register — </w:t>
+      </w:r>
+      <w:proofErr w:type="spellStart"/>
+      <w:r>
+        <w:rPr>
+          <w:highlight w:val="yellow"/>
+        </w:rPr>
+        <w:t>registro</w:t>
+      </w:r>
+      <w:proofErr w:type="spellEnd"/>
+      <w:r>
+        <w:rPr>
+          <w:highlight w:val="yellow"/>
+        </w:rPr>
+        <w:t xml:space="preserve"> de </w:t>
+      </w:r>
+      <w:proofErr w:type="spellStart"/>
+      <w:r>
+        <w:rPr>
+          <w:highlight w:val="yellow"/>
+        </w:rPr>
+        <w:t>usuario</w:t>
+      </w:r>
+      <w:proofErr w:type="spellEnd"/>
     </w:p>
     <w:p>
       <w:pPr>
         <w:pStyle w:val="Listaconvietas"/>
         <w:spacing w:line="360" w:lineRule="auto"/>
         <w:rPr>
-          <w:lang w:val="es-ES"/>
-        </w:rPr>
-      </w:pPr>
-      <w:r>
-        <w:rPr>
-          <w:lang w:val="es-ES"/>
-        </w:rPr>
-        <w:t>Alta y consulta de sesiones de entrenamiento; cálculo de métricas derivadas (p. ej., ratio aguda/crónica).</w:t>
+          <w:highlight w:val="yellow"/>
+          <w:lang w:val="es-ES"/>
+        </w:rPr>
+      </w:pPr>
+      <w:r>
+        <w:rPr>
+          <w:highlight w:val="yellow"/>
+          <w:lang w:val="es-ES"/>
+        </w:rPr>
+        <w:t>POST /</w:t>
+      </w:r>
+      <w:proofErr w:type="spellStart"/>
+      <w:r>
+        <w:rPr>
+          <w:highlight w:val="yellow"/>
+          <w:lang w:val="es-ES"/>
+        </w:rPr>
+        <w:t>auth</w:t>
+      </w:r>
+      <w:proofErr w:type="spellEnd"/>
+      <w:r>
+        <w:rPr>
+          <w:highlight w:val="yellow"/>
+          <w:lang w:val="es-ES"/>
+        </w:rPr>
+        <w:t>/</w:t>
+      </w:r>
+      <w:proofErr w:type="spellStart"/>
+      <w:r>
+        <w:rPr>
+          <w:highlight w:val="yellow"/>
+          <w:lang w:val="es-ES"/>
+        </w:rPr>
+        <w:t>login</w:t>
+      </w:r>
+      <w:proofErr w:type="spellEnd"/>
+      <w:r>
+        <w:rPr>
+          <w:highlight w:val="yellow"/>
+          <w:lang w:val="es-ES"/>
+        </w:rPr>
+        <w:t xml:space="preserve"> — autenticación y obtención de JWT</w:t>
       </w:r>
     </w:p>
     <w:p>
@@ -1085,14 +3124,32 @@
         <w:pStyle w:val="Listaconvietas"/>
         <w:spacing w:line="360" w:lineRule="auto"/>
         <w:rPr>
-          <w:lang w:val="es-ES"/>
-        </w:rPr>
-      </w:pPr>
-      <w:r>
-        <w:rPr>
-          <w:lang w:val="es-ES"/>
-        </w:rPr>
-        <w:t>Predicción de riesgo (bajo/medio/alto) y almacenamiento del resultado.</w:t>
+          <w:highlight w:val="yellow"/>
+          <w:lang w:val="es-ES"/>
+        </w:rPr>
+      </w:pPr>
+      <w:r>
+        <w:rPr>
+          <w:highlight w:val="yellow"/>
+          <w:lang w:val="es-ES"/>
+        </w:rPr>
+        <w:t>POST /</w:t>
+      </w:r>
+      <w:proofErr w:type="spellStart"/>
+      <w:r>
+        <w:rPr>
+          <w:highlight w:val="yellow"/>
+          <w:lang w:val="es-ES"/>
+        </w:rPr>
+        <w:t>sessions</w:t>
+      </w:r>
+      <w:proofErr w:type="spellEnd"/>
+      <w:r>
+        <w:rPr>
+          <w:highlight w:val="yellow"/>
+          <w:lang w:val="es-ES"/>
+        </w:rPr>
+        <w:t xml:space="preserve"> — alta de sesión de entrenamiento</w:t>
       </w:r>
     </w:p>
     <w:p>
@@ -1100,14 +3157,22 @@
         <w:pStyle w:val="Listaconvietas"/>
         <w:spacing w:line="360" w:lineRule="auto"/>
         <w:rPr>
-          <w:lang w:val="es-ES"/>
-        </w:rPr>
-      </w:pPr>
-      <w:r>
-        <w:rPr>
-          <w:lang w:val="es-ES"/>
-        </w:rPr>
-        <w:t>Generación de recomendaciones asociadas al nivel de riesgo.</w:t>
+          <w:highlight w:val="yellow"/>
+        </w:rPr>
+      </w:pPr>
+      <w:proofErr w:type="gramStart"/>
+      <w:r>
+        <w:rPr>
+          <w:highlight w:val="yellow"/>
+        </w:rPr>
+        <w:t>GET  /</w:t>
+      </w:r>
+      <w:proofErr w:type="gramEnd"/>
+      <w:r>
+        <w:rPr>
+          <w:highlight w:val="yellow"/>
+        </w:rPr>
+        <w:t>sessions/user/:id — histórico de sesiones</w:t>
       </w:r>
     </w:p>
     <w:p>
@@ -1115,177 +3180,87 @@
         <w:pStyle w:val="Listaconvietas"/>
         <w:spacing w:line="360" w:lineRule="auto"/>
         <w:rPr>
-          <w:lang w:val="es-ES"/>
-        </w:rPr>
-      </w:pPr>
-      <w:r>
-        <w:rPr>
-          <w:lang w:val="es-ES"/>
-        </w:rPr>
-        <w:t>Panel de control con visualizaciones (donut, tarjetas de métricas).</w:t>
+          <w:highlight w:val="yellow"/>
+        </w:rPr>
+      </w:pPr>
+      <w:r>
+        <w:rPr>
+          <w:highlight w:val="yellow"/>
+        </w:rPr>
+        <w:t>POST /risk/predict — predicción de riesgo (vector softmax)</w:t>
       </w:r>
     </w:p>
     <w:p>
       <w:pPr>
-        <w:spacing w:after="120" w:line="360" w:lineRule="auto"/>
-      </w:pPr>
+        <w:pStyle w:val="Listaconvietas"/>
+        <w:spacing w:line="360" w:lineRule="auto"/>
+        <w:rPr>
+          <w:highlight w:val="yellow"/>
+          <w:lang w:val="es-ES"/>
+        </w:rPr>
+      </w:pPr>
+      <w:proofErr w:type="gramStart"/>
+      <w:r>
+        <w:rPr>
+          <w:highlight w:val="yellow"/>
+          <w:lang w:val="es-ES"/>
+        </w:rPr>
+        <w:t>GET  /</w:t>
+      </w:r>
       <w:proofErr w:type="spellStart"/>
-      <w:r>
-        <w:t>Requisitos</w:t>
+      <w:proofErr w:type="gramEnd"/>
+      <w:r>
+        <w:rPr>
+          <w:highlight w:val="yellow"/>
+          <w:lang w:val="es-ES"/>
+        </w:rPr>
+        <w:t>risk</w:t>
       </w:r>
       <w:proofErr w:type="spellEnd"/>
       <w:r>
-        <w:t xml:space="preserve"> no </w:t>
+        <w:rPr>
+          <w:highlight w:val="yellow"/>
+          <w:lang w:val="es-ES"/>
+        </w:rPr>
+        <w:t>/</w:t>
       </w:r>
       <w:proofErr w:type="spellStart"/>
       <w:r>
-        <w:t>funcionales</w:t>
+        <w:rPr>
+          <w:highlight w:val="yellow"/>
+          <w:lang w:val="es-ES"/>
+        </w:rPr>
+        <w:t>history</w:t>
       </w:r>
       <w:proofErr w:type="spellEnd"/>
-      <w:r>
-        <w:t xml:space="preserve"> (</w:t>
+      <w:proofErr w:type="gramStart"/>
+      <w:r>
+        <w:rPr>
+          <w:highlight w:val="yellow"/>
+          <w:lang w:val="es-ES"/>
+        </w:rPr>
+        <w:t>/:</w:t>
       </w:r>
       <w:proofErr w:type="spellStart"/>
       <w:r>
-        <w:t>resumen</w:t>
+        <w:rPr>
+          <w:highlight w:val="yellow"/>
+          <w:lang w:val="es-ES"/>
+        </w:rPr>
+        <w:t>userId</w:t>
       </w:r>
       <w:proofErr w:type="spellEnd"/>
-      <w:r>
-        <w:t>):</w:t>
+      <w:proofErr w:type="gramEnd"/>
+      <w:r>
+        <w:rPr>
+          <w:highlight w:val="yellow"/>
+          <w:lang w:val="es-ES"/>
+        </w:rPr>
+        <w:t xml:space="preserve"> — histórico de predicciones</w:t>
       </w:r>
     </w:p>
     <w:p>
       <w:pPr>
-        <w:pStyle w:val="Listaconvietas"/>
-        <w:spacing w:line="360" w:lineRule="auto"/>
-        <w:rPr>
-          <w:lang w:val="es-ES"/>
-        </w:rPr>
-      </w:pPr>
-      <w:r>
-        <w:rPr>
-          <w:lang w:val="es-ES"/>
-        </w:rPr>
-        <w:t>Rendimiento: API &lt; 300 ms; inferencia IA &lt; 80 ms (servidor Node.js).</w:t>
-      </w:r>
-    </w:p>
-    <w:p>
-      <w:pPr>
-        <w:pStyle w:val="Listaconvietas"/>
-        <w:spacing w:line="360" w:lineRule="auto"/>
-        <w:rPr>
-          <w:lang w:val="es-ES"/>
-        </w:rPr>
-      </w:pPr>
-      <w:r>
-        <w:rPr>
-          <w:lang w:val="es-ES"/>
-        </w:rPr>
-        <w:t>Usabilidad: diseño responsive, estilo visual minimalista y accesible.</w:t>
-      </w:r>
-    </w:p>
-    <w:p>
-      <w:pPr>
-        <w:pStyle w:val="Listaconvietas"/>
-        <w:spacing w:line="360" w:lineRule="auto"/>
-        <w:rPr>
-          <w:lang w:val="es-ES"/>
-        </w:rPr>
-      </w:pPr>
-      <w:r>
-        <w:rPr>
-          <w:lang w:val="es-ES"/>
-        </w:rPr>
-        <w:t>Seguridad: cifrado de contraseñas (</w:t>
-      </w:r>
-      <w:proofErr w:type="spellStart"/>
-      <w:r>
-        <w:rPr>
-          <w:lang w:val="es-ES"/>
-        </w:rPr>
-        <w:t>bcrypt</w:t>
-      </w:r>
-      <w:proofErr w:type="spellEnd"/>
-      <w:r>
-        <w:rPr>
-          <w:lang w:val="es-ES"/>
-        </w:rPr>
-        <w:t xml:space="preserve">), validación/sanitización, </w:t>
-      </w:r>
-      <w:proofErr w:type="spellStart"/>
-      <w:r>
-        <w:rPr>
-          <w:lang w:val="es-ES"/>
-        </w:rPr>
-        <w:t>Helmet</w:t>
-      </w:r>
-      <w:proofErr w:type="spellEnd"/>
-      <w:r>
-        <w:rPr>
-          <w:lang w:val="es-ES"/>
-        </w:rPr>
-        <w:t xml:space="preserve">, </w:t>
-      </w:r>
-      <w:proofErr w:type="spellStart"/>
-      <w:r>
-        <w:rPr>
-          <w:lang w:val="es-ES"/>
-        </w:rPr>
-        <w:t>rate</w:t>
-      </w:r>
-      <w:proofErr w:type="spellEnd"/>
-      <w:r>
-        <w:rPr>
-          <w:lang w:val="es-ES"/>
-        </w:rPr>
-        <w:t xml:space="preserve"> </w:t>
-      </w:r>
-      <w:proofErr w:type="spellStart"/>
-      <w:r>
-        <w:rPr>
-          <w:lang w:val="es-ES"/>
-        </w:rPr>
-        <w:t>limiting</w:t>
-      </w:r>
-      <w:proofErr w:type="spellEnd"/>
-      <w:r>
-        <w:rPr>
-          <w:lang w:val="es-ES"/>
-        </w:rPr>
-        <w:t>, CORS.</w:t>
-      </w:r>
-    </w:p>
-    <w:p>
-      <w:pPr>
-        <w:pStyle w:val="Listaconvietas"/>
-        <w:spacing w:line="360" w:lineRule="auto"/>
-        <w:rPr>
-          <w:lang w:val="es-ES"/>
-        </w:rPr>
-      </w:pPr>
-      <w:r>
-        <w:rPr>
-          <w:lang w:val="es-ES"/>
-        </w:rPr>
-        <w:t xml:space="preserve">Mantenibilidad y despliegue: arquitectura modular, principios SOLID, preparación para </w:t>
-      </w:r>
-      <w:proofErr w:type="spellStart"/>
-      <w:r>
-        <w:rPr>
-          <w:lang w:val="es-ES"/>
-        </w:rPr>
-        <w:t>cloud</w:t>
-      </w:r>
-      <w:proofErr w:type="spellEnd"/>
-      <w:r>
-        <w:rPr>
-          <w:lang w:val="es-ES"/>
-        </w:rPr>
-        <w:t>.</w:t>
-      </w:r>
-    </w:p>
-    <w:p>
-      <w:pPr>
         <w:spacing w:after="120" w:line="360" w:lineRule="auto"/>
         <w:rPr>
           <w:lang w:val="es-ES"/>
@@ -1295,1640 +3270,14 @@
         <w:rPr>
           <w:lang w:val="es-ES"/>
         </w:rPr>
-        <w:t xml:space="preserve">Modelo de datos (resumen): </w:t>
-      </w:r>
-      <w:proofErr w:type="spellStart"/>
-      <w:r>
-        <w:rPr>
-          <w:lang w:val="es-ES"/>
-        </w:rPr>
-        <w:t>User</w:t>
-      </w:r>
-      <w:proofErr w:type="spellEnd"/>
-      <w:r>
-        <w:rPr>
-          <w:lang w:val="es-ES"/>
-        </w:rPr>
-        <w:t xml:space="preserve">, </w:t>
-      </w:r>
-      <w:proofErr w:type="spellStart"/>
-      <w:r>
-        <w:rPr>
-          <w:lang w:val="es-ES"/>
-        </w:rPr>
-        <w:t>TrainingSession</w:t>
-      </w:r>
-      <w:proofErr w:type="spellEnd"/>
-      <w:r>
-        <w:rPr>
-          <w:lang w:val="es-ES"/>
-        </w:rPr>
-        <w:t xml:space="preserve"> y </w:t>
-      </w:r>
-      <w:proofErr w:type="spellStart"/>
-      <w:r>
-        <w:rPr>
-          <w:lang w:val="es-ES"/>
-        </w:rPr>
-        <w:t>Prediction</w:t>
-      </w:r>
-      <w:proofErr w:type="spellEnd"/>
-      <w:r>
-        <w:rPr>
-          <w:lang w:val="es-ES"/>
-        </w:rPr>
-        <w:t xml:space="preserve">, con asociaciones 1‑N y persistencia mediante Prisma ORM. La entidad </w:t>
-      </w:r>
-      <w:proofErr w:type="spellStart"/>
-      <w:r>
-        <w:rPr>
-          <w:lang w:val="es-ES"/>
-        </w:rPr>
-        <w:t>Prediction</w:t>
-      </w:r>
-      <w:proofErr w:type="spellEnd"/>
-      <w:r>
-        <w:rPr>
-          <w:lang w:val="es-ES"/>
-        </w:rPr>
-        <w:t xml:space="preserve"> almacena nivel de riesgo (0/1/2) y vector de probabilidades (</w:t>
-      </w:r>
-      <w:proofErr w:type="spellStart"/>
-      <w:r>
-        <w:rPr>
-          <w:lang w:val="es-ES"/>
-        </w:rPr>
-        <w:t>softmax</w:t>
-      </w:r>
-      <w:proofErr w:type="spellEnd"/>
-      <w:r>
-        <w:rPr>
-          <w:lang w:val="es-ES"/>
-        </w:rPr>
-        <w:t>).</w:t>
-      </w:r>
-    </w:p>
-    <w:p>
-      <w:pPr>
-        <w:spacing w:after="120" w:line="360" w:lineRule="auto"/>
-        <w:rPr>
-          <w:lang w:val="es-ES"/>
-        </w:rPr>
-      </w:pPr>
-      <w:r>
-        <w:rPr>
-          <w:lang w:val="es-ES"/>
-        </w:rPr>
-        <w:t xml:space="preserve">Casos de uso principales: autenticación, registro de sesión, solicitud de predicción y consulta del </w:t>
-      </w:r>
-      <w:proofErr w:type="spellStart"/>
-      <w:r>
-        <w:rPr>
-          <w:lang w:val="es-ES"/>
-        </w:rPr>
-        <w:t>dashboard</w:t>
-      </w:r>
-      <w:proofErr w:type="spellEnd"/>
-      <w:r>
-        <w:rPr>
-          <w:lang w:val="es-ES"/>
-        </w:rPr>
-        <w:t>.</w:t>
-      </w:r>
-    </w:p>
-    <w:p>
-      <w:pPr>
-        <w:pStyle w:val="Ttulo1"/>
-        <w:rPr>
-          <w:lang w:val="es-ES"/>
-        </w:rPr>
-      </w:pPr>
-      <w:r>
-        <w:rPr>
-          <w:lang w:val="es-ES"/>
-        </w:rPr>
-        <w:lastRenderedPageBreak/>
-        <w:t>4. Diseño del Sistema</w:t>
-      </w:r>
-    </w:p>
-    <w:p>
-      <w:pPr>
-        <w:spacing w:after="120" w:line="360" w:lineRule="auto"/>
-        <w:rPr>
-          <w:lang w:val="es-ES"/>
-        </w:rPr>
-      </w:pPr>
-      <w:r>
-        <w:rPr>
-          <w:lang w:val="es-ES"/>
-        </w:rPr>
-        <w:t>Arquitectura general: Angular 17+ (</w:t>
-      </w:r>
-      <w:proofErr w:type="spellStart"/>
-      <w:r>
-        <w:rPr>
-          <w:lang w:val="es-ES"/>
-        </w:rPr>
-        <w:t>frontend</w:t>
-      </w:r>
-      <w:proofErr w:type="spellEnd"/>
-      <w:r>
-        <w:rPr>
-          <w:lang w:val="es-ES"/>
-        </w:rPr>
-        <w:t xml:space="preserve">) ↔ </w:t>
-      </w:r>
-      <w:proofErr w:type="spellStart"/>
-      <w:r>
-        <w:rPr>
-          <w:lang w:val="es-ES"/>
-        </w:rPr>
-        <w:t>NestJS</w:t>
-      </w:r>
-      <w:proofErr w:type="spellEnd"/>
-      <w:r>
-        <w:rPr>
-          <w:lang w:val="es-ES"/>
-        </w:rPr>
-        <w:t xml:space="preserve"> (API) ↔ Prisma (ORM) ↔ SQLite/PostgreSQL (BD), con un módulo IA en Node.js (TensorFlow.js). Se adopta una arquitectura por módulos (Auth, </w:t>
-      </w:r>
-      <w:proofErr w:type="spellStart"/>
-      <w:r>
-        <w:rPr>
-          <w:lang w:val="es-ES"/>
-        </w:rPr>
-        <w:t>Users</w:t>
-      </w:r>
-      <w:proofErr w:type="spellEnd"/>
-      <w:r>
-        <w:rPr>
-          <w:lang w:val="es-ES"/>
-        </w:rPr>
-        <w:t xml:space="preserve">, Sessions, Risk, </w:t>
-      </w:r>
-      <w:proofErr w:type="spellStart"/>
-      <w:r>
-        <w:rPr>
-          <w:lang w:val="es-ES"/>
-        </w:rPr>
-        <w:t>Recommendations</w:t>
-      </w:r>
-      <w:proofErr w:type="spellEnd"/>
-      <w:r>
-        <w:rPr>
-          <w:lang w:val="es-ES"/>
-        </w:rPr>
-        <w:t>) con inyección de dependencias y separación de responsabilidades.</w:t>
-      </w:r>
-    </w:p>
-    <w:p>
-      <w:pPr>
-        <w:spacing w:after="120" w:line="360" w:lineRule="auto"/>
-        <w:rPr>
-          <w:lang w:val="es-ES"/>
-        </w:rPr>
-      </w:pPr>
-      <w:r>
-        <w:rPr>
-          <w:lang w:val="es-ES"/>
-        </w:rPr>
-        <w:t xml:space="preserve">Diseño del </w:t>
-      </w:r>
-      <w:proofErr w:type="spellStart"/>
-      <w:r>
-        <w:rPr>
-          <w:lang w:val="es-ES"/>
-        </w:rPr>
-        <w:t>backend</w:t>
-      </w:r>
-      <w:proofErr w:type="spellEnd"/>
-      <w:r>
-        <w:rPr>
-          <w:lang w:val="es-ES"/>
-        </w:rPr>
-        <w:t xml:space="preserve"> (</w:t>
-      </w:r>
-      <w:proofErr w:type="spellStart"/>
-      <w:r>
-        <w:rPr>
-          <w:lang w:val="es-ES"/>
-        </w:rPr>
-        <w:t>NestJS</w:t>
-      </w:r>
-      <w:proofErr w:type="spellEnd"/>
-      <w:r>
-        <w:rPr>
-          <w:lang w:val="es-ES"/>
-        </w:rPr>
-        <w:t xml:space="preserve">): módulos de Auth (JWT), </w:t>
-      </w:r>
-      <w:proofErr w:type="spellStart"/>
-      <w:r>
-        <w:rPr>
-          <w:lang w:val="es-ES"/>
-        </w:rPr>
-        <w:t>Users</w:t>
-      </w:r>
-      <w:proofErr w:type="spellEnd"/>
-      <w:r>
-        <w:rPr>
-          <w:lang w:val="es-ES"/>
-        </w:rPr>
-        <w:t xml:space="preserve">, Sessions (cálculo de métricas), Risk (carga del modelo TF.js, preprocesado, inferencia) y </w:t>
-      </w:r>
-      <w:proofErr w:type="spellStart"/>
-      <w:r>
-        <w:rPr>
-          <w:lang w:val="es-ES"/>
-        </w:rPr>
-        <w:t>Recommendations</w:t>
-      </w:r>
-      <w:proofErr w:type="spellEnd"/>
-      <w:r>
-        <w:rPr>
-          <w:lang w:val="es-ES"/>
-        </w:rPr>
-        <w:t xml:space="preserve"> (reglas). Se añaden interceptores de </w:t>
-      </w:r>
-      <w:proofErr w:type="spellStart"/>
-      <w:r>
-        <w:rPr>
-          <w:lang w:val="es-ES"/>
-        </w:rPr>
-        <w:t>logging</w:t>
-      </w:r>
-      <w:proofErr w:type="spellEnd"/>
-      <w:r>
-        <w:rPr>
-          <w:lang w:val="es-ES"/>
-        </w:rPr>
-        <w:t xml:space="preserve">, validación de </w:t>
-      </w:r>
-      <w:proofErr w:type="spellStart"/>
-      <w:r>
-        <w:rPr>
-          <w:lang w:val="es-ES"/>
-        </w:rPr>
-        <w:t>DTOs</w:t>
-      </w:r>
-      <w:proofErr w:type="spellEnd"/>
-      <w:r>
-        <w:rPr>
-          <w:lang w:val="es-ES"/>
-        </w:rPr>
-        <w:t xml:space="preserve"> y configuración de seguridad (</w:t>
-      </w:r>
-      <w:proofErr w:type="spellStart"/>
-      <w:r>
-        <w:rPr>
-          <w:lang w:val="es-ES"/>
-        </w:rPr>
-        <w:t>Helmet</w:t>
-      </w:r>
-      <w:proofErr w:type="spellEnd"/>
-      <w:r>
-        <w:rPr>
-          <w:lang w:val="es-ES"/>
-        </w:rPr>
-        <w:t xml:space="preserve">, </w:t>
-      </w:r>
-      <w:proofErr w:type="spellStart"/>
-      <w:r>
-        <w:rPr>
-          <w:lang w:val="es-ES"/>
-        </w:rPr>
-        <w:t>rate</w:t>
-      </w:r>
-      <w:proofErr w:type="spellEnd"/>
-      <w:r>
-        <w:rPr>
-          <w:lang w:val="es-ES"/>
-        </w:rPr>
-        <w:t xml:space="preserve"> </w:t>
-      </w:r>
-      <w:proofErr w:type="spellStart"/>
-      <w:r>
-        <w:rPr>
-          <w:lang w:val="es-ES"/>
-        </w:rPr>
-        <w:t>limiting</w:t>
-      </w:r>
-      <w:proofErr w:type="spellEnd"/>
-      <w:r>
-        <w:rPr>
-          <w:lang w:val="es-ES"/>
-        </w:rPr>
-        <w:t>).</w:t>
-      </w:r>
-    </w:p>
-    <w:p>
-      <w:pPr>
-        <w:spacing w:after="120" w:line="360" w:lineRule="auto"/>
-        <w:rPr>
-          <w:lang w:val="es-ES"/>
-        </w:rPr>
-      </w:pPr>
-      <w:r>
-        <w:rPr>
-          <w:lang w:val="es-ES"/>
-        </w:rPr>
-        <w:t xml:space="preserve">Diseño del </w:t>
-      </w:r>
-      <w:proofErr w:type="spellStart"/>
-      <w:r>
-        <w:rPr>
-          <w:lang w:val="es-ES"/>
-        </w:rPr>
-        <w:t>frontend</w:t>
-      </w:r>
-      <w:proofErr w:type="spellEnd"/>
-      <w:r>
-        <w:rPr>
-          <w:lang w:val="es-ES"/>
-        </w:rPr>
-        <w:t xml:space="preserve"> (Angular): módulos funcionales (</w:t>
-      </w:r>
-      <w:proofErr w:type="spellStart"/>
-      <w:r>
-        <w:rPr>
-          <w:lang w:val="es-ES"/>
-        </w:rPr>
-        <w:t>dashboard</w:t>
-      </w:r>
-      <w:proofErr w:type="spellEnd"/>
-      <w:r>
-        <w:rPr>
-          <w:lang w:val="es-ES"/>
-        </w:rPr>
-        <w:t xml:space="preserve">, </w:t>
-      </w:r>
-      <w:proofErr w:type="spellStart"/>
-      <w:r>
-        <w:rPr>
-          <w:lang w:val="es-ES"/>
-        </w:rPr>
-        <w:t>sessions</w:t>
-      </w:r>
-      <w:proofErr w:type="spellEnd"/>
-      <w:r>
-        <w:rPr>
-          <w:lang w:val="es-ES"/>
-        </w:rPr>
-        <w:t xml:space="preserve">, </w:t>
-      </w:r>
-      <w:proofErr w:type="spellStart"/>
-      <w:r>
-        <w:rPr>
-          <w:lang w:val="es-ES"/>
-        </w:rPr>
-        <w:t>risk</w:t>
-      </w:r>
-      <w:proofErr w:type="spellEnd"/>
-      <w:r>
-        <w:rPr>
-          <w:lang w:val="es-ES"/>
-        </w:rPr>
-        <w:t xml:space="preserve">, </w:t>
-      </w:r>
-      <w:proofErr w:type="spellStart"/>
-      <w:r>
-        <w:rPr>
-          <w:lang w:val="es-ES"/>
-        </w:rPr>
-        <w:t>auth</w:t>
-      </w:r>
-      <w:proofErr w:type="spellEnd"/>
-      <w:r>
-        <w:rPr>
-          <w:lang w:val="es-ES"/>
-        </w:rPr>
-        <w:t xml:space="preserve">, </w:t>
-      </w:r>
-      <w:proofErr w:type="spellStart"/>
-      <w:r>
-        <w:rPr>
-          <w:lang w:val="es-ES"/>
-        </w:rPr>
-        <w:t>profile</w:t>
-      </w:r>
-      <w:proofErr w:type="spellEnd"/>
-      <w:r>
-        <w:rPr>
-          <w:lang w:val="es-ES"/>
-        </w:rPr>
-        <w:t>), gestión de estado (NGXS/NGRX) y componentes de visualización (tarjeta de riesgo, donut de probabilidades, métricas clave).</w:t>
-      </w:r>
-    </w:p>
-    <w:p>
-      <w:pPr>
-        <w:spacing w:after="120" w:line="360" w:lineRule="auto"/>
-        <w:rPr>
-          <w:lang w:val="es-ES"/>
-        </w:rPr>
-      </w:pPr>
-      <w:r>
-        <w:rPr>
-          <w:lang w:val="es-ES"/>
-        </w:rPr>
-        <w:t xml:space="preserve">Diseño del módulo IA: red neuronal densa con dos capas ocultas (32 y 16 neuronas, </w:t>
-      </w:r>
-      <w:proofErr w:type="spellStart"/>
-      <w:r>
-        <w:rPr>
-          <w:lang w:val="es-ES"/>
-        </w:rPr>
-        <w:t>ReLU</w:t>
-      </w:r>
-      <w:proofErr w:type="spellEnd"/>
-      <w:r>
-        <w:rPr>
-          <w:lang w:val="es-ES"/>
-        </w:rPr>
-        <w:t xml:space="preserve">) y salida de 3 neuronas con activación </w:t>
-      </w:r>
-      <w:proofErr w:type="spellStart"/>
-      <w:r>
-        <w:rPr>
-          <w:lang w:val="es-ES"/>
-        </w:rPr>
-        <w:t>softmax</w:t>
-      </w:r>
-      <w:proofErr w:type="spellEnd"/>
-      <w:r>
-        <w:rPr>
-          <w:lang w:val="es-ES"/>
-        </w:rPr>
-        <w:t>. Entrada: 7–10 variables normalizadas (distancia, duración, FC media, cadencia, desnivel, RPE, sueño, carga semanal, antecedentes de lesión, etc.).</w:t>
-      </w:r>
-    </w:p>
-    <w:p>
-      <w:pPr>
-        <w:spacing w:after="120" w:line="360" w:lineRule="auto"/>
-        <w:rPr>
-          <w:lang w:val="es-ES"/>
-        </w:rPr>
-      </w:pPr>
-      <w:r>
-        <w:rPr>
-          <w:lang w:val="es-ES"/>
-        </w:rPr>
-        <w:t xml:space="preserve">Seguridad: autenticación JWT, cifrado con </w:t>
-      </w:r>
-      <w:proofErr w:type="spellStart"/>
-      <w:r>
-        <w:rPr>
-          <w:lang w:val="es-ES"/>
-        </w:rPr>
-        <w:t>bcrypt</w:t>
-      </w:r>
-      <w:proofErr w:type="spellEnd"/>
-      <w:r>
-        <w:rPr>
-          <w:lang w:val="es-ES"/>
-        </w:rPr>
-        <w:t xml:space="preserve">, validación/sanitización en </w:t>
-      </w:r>
-      <w:proofErr w:type="spellStart"/>
-      <w:r>
-        <w:rPr>
-          <w:lang w:val="es-ES"/>
-        </w:rPr>
-        <w:t>DTOs</w:t>
-      </w:r>
-      <w:proofErr w:type="spellEnd"/>
-      <w:r>
-        <w:rPr>
-          <w:lang w:val="es-ES"/>
-        </w:rPr>
-        <w:t>, cabeceras seguras (</w:t>
-      </w:r>
-      <w:proofErr w:type="spellStart"/>
-      <w:r>
-        <w:rPr>
-          <w:lang w:val="es-ES"/>
-        </w:rPr>
-        <w:t>Helmet</w:t>
-      </w:r>
-      <w:proofErr w:type="spellEnd"/>
-      <w:r>
-        <w:rPr>
-          <w:lang w:val="es-ES"/>
-        </w:rPr>
-        <w:t xml:space="preserve">) y </w:t>
-      </w:r>
-      <w:proofErr w:type="spellStart"/>
-      <w:r>
-        <w:rPr>
-          <w:lang w:val="es-ES"/>
-        </w:rPr>
-        <w:t>rate</w:t>
-      </w:r>
-      <w:proofErr w:type="spellEnd"/>
-      <w:r>
-        <w:rPr>
-          <w:lang w:val="es-ES"/>
-        </w:rPr>
-        <w:t xml:space="preserve"> </w:t>
-      </w:r>
-      <w:proofErr w:type="spellStart"/>
-      <w:r>
-        <w:rPr>
-          <w:lang w:val="es-ES"/>
-        </w:rPr>
-        <w:t>limiting</w:t>
-      </w:r>
-      <w:proofErr w:type="spellEnd"/>
-      <w:r>
-        <w:rPr>
-          <w:lang w:val="es-ES"/>
-        </w:rPr>
-        <w:t xml:space="preserve"> en </w:t>
-      </w:r>
-      <w:proofErr w:type="spellStart"/>
-      <w:r>
-        <w:rPr>
-          <w:lang w:val="es-ES"/>
-        </w:rPr>
-        <w:t>endpoints</w:t>
-      </w:r>
-      <w:proofErr w:type="spellEnd"/>
-      <w:r>
-        <w:rPr>
-          <w:lang w:val="es-ES"/>
-        </w:rPr>
-        <w:t xml:space="preserve"> públicos. </w:t>
-      </w:r>
-      <w:proofErr w:type="gramStart"/>
-      <w:r>
-        <w:rPr>
-          <w:lang w:val="es-ES"/>
-        </w:rPr>
-        <w:t>API documentada</w:t>
-      </w:r>
-      <w:proofErr w:type="gramEnd"/>
-      <w:r>
-        <w:rPr>
-          <w:lang w:val="es-ES"/>
-        </w:rPr>
-        <w:t xml:space="preserve"> con Swagger (</w:t>
-      </w:r>
-      <w:proofErr w:type="spellStart"/>
-      <w:r>
-        <w:rPr>
-          <w:lang w:val="es-ES"/>
-        </w:rPr>
-        <w:t>OpenAPI</w:t>
-      </w:r>
-      <w:proofErr w:type="spellEnd"/>
-      <w:r>
-        <w:rPr>
-          <w:lang w:val="es-ES"/>
-        </w:rPr>
-        <w:t>).</w:t>
-      </w:r>
-    </w:p>
-    <w:p>
-      <w:pPr>
-        <w:pStyle w:val="Ttulo1"/>
-        <w:rPr>
-          <w:lang w:val="es-ES"/>
-        </w:rPr>
-      </w:pPr>
-      <w:r>
-        <w:rPr>
-          <w:lang w:val="es-ES"/>
-        </w:rPr>
-        <w:t>5. Implementación</w:t>
-      </w:r>
-    </w:p>
-    <w:p>
-      <w:pPr>
-        <w:spacing w:after="120" w:line="360" w:lineRule="auto"/>
-        <w:rPr>
-          <w:lang w:val="es-ES"/>
-        </w:rPr>
-      </w:pPr>
-      <w:r>
-        <w:rPr>
-          <w:lang w:val="es-ES"/>
-        </w:rPr>
-        <w:t xml:space="preserve">El repositorio se organiza en dos proyectos: </w:t>
-      </w:r>
-      <w:proofErr w:type="spellStart"/>
-      <w:r>
-        <w:rPr>
-          <w:lang w:val="es-ES"/>
-        </w:rPr>
-        <w:t>frontend</w:t>
-      </w:r>
-      <w:proofErr w:type="spellEnd"/>
-      <w:r>
-        <w:rPr>
-          <w:lang w:val="es-ES"/>
-        </w:rPr>
-        <w:t xml:space="preserve"> Angular 17+ y </w:t>
-      </w:r>
-      <w:proofErr w:type="spellStart"/>
-      <w:r>
-        <w:rPr>
-          <w:lang w:val="es-ES"/>
-        </w:rPr>
-        <w:t>backend</w:t>
-      </w:r>
-      <w:proofErr w:type="spellEnd"/>
-      <w:r>
-        <w:rPr>
-          <w:lang w:val="es-ES"/>
-        </w:rPr>
-        <w:t xml:space="preserve"> </w:t>
-      </w:r>
-      <w:proofErr w:type="spellStart"/>
-      <w:r>
-        <w:rPr>
-          <w:lang w:val="es-ES"/>
-        </w:rPr>
-        <w:t>NestJS</w:t>
-      </w:r>
-      <w:proofErr w:type="spellEnd"/>
-      <w:r>
-        <w:rPr>
-          <w:lang w:val="es-ES"/>
-        </w:rPr>
-        <w:t xml:space="preserve"> + Prisma + TensorFlow.js. El </w:t>
-      </w:r>
-      <w:proofErr w:type="spellStart"/>
-      <w:r>
-        <w:rPr>
-          <w:lang w:val="es-ES"/>
-        </w:rPr>
-        <w:t>backend</w:t>
-      </w:r>
-      <w:proofErr w:type="spellEnd"/>
-      <w:r>
-        <w:rPr>
-          <w:lang w:val="es-ES"/>
-        </w:rPr>
-        <w:t xml:space="preserve"> expone </w:t>
-      </w:r>
-      <w:proofErr w:type="spellStart"/>
-      <w:r>
-        <w:rPr>
-          <w:lang w:val="es-ES"/>
-        </w:rPr>
-        <w:t>endpoints</w:t>
-      </w:r>
-      <w:proofErr w:type="spellEnd"/>
-      <w:r>
-        <w:rPr>
-          <w:lang w:val="es-ES"/>
-        </w:rPr>
-        <w:t xml:space="preserve"> REST (/</w:t>
-      </w:r>
-      <w:proofErr w:type="spellStart"/>
-      <w:r>
-        <w:rPr>
-          <w:lang w:val="es-ES"/>
-        </w:rPr>
-        <w:t>auth</w:t>
-      </w:r>
-      <w:proofErr w:type="spellEnd"/>
-      <w:r>
-        <w:rPr>
-          <w:lang w:val="es-ES"/>
-        </w:rPr>
-        <w:t>, /</w:t>
-      </w:r>
-      <w:proofErr w:type="spellStart"/>
-      <w:r>
-        <w:rPr>
-          <w:lang w:val="es-ES"/>
-        </w:rPr>
-        <w:t>sessions</w:t>
-      </w:r>
-      <w:proofErr w:type="spellEnd"/>
-      <w:r>
-        <w:rPr>
-          <w:lang w:val="es-ES"/>
-        </w:rPr>
-        <w:t>, /</w:t>
-      </w:r>
-      <w:proofErr w:type="spellStart"/>
-      <w:r>
-        <w:rPr>
-          <w:lang w:val="es-ES"/>
-        </w:rPr>
-        <w:t>risk</w:t>
-      </w:r>
-      <w:proofErr w:type="spellEnd"/>
-      <w:r>
-        <w:rPr>
-          <w:lang w:val="es-ES"/>
-        </w:rPr>
-        <w:t>, /</w:t>
-      </w:r>
-      <w:proofErr w:type="spellStart"/>
-      <w:r>
-        <w:rPr>
-          <w:lang w:val="es-ES"/>
-        </w:rPr>
-        <w:t>recommendations</w:t>
-      </w:r>
-      <w:proofErr w:type="spellEnd"/>
-      <w:r>
-        <w:rPr>
-          <w:lang w:val="es-ES"/>
-        </w:rPr>
-        <w:t>) y persiste entidades en SQLite (desarrollo) o PostgreSQL (producción).</w:t>
-      </w:r>
-    </w:p>
-    <w:p>
-      <w:pPr>
-        <w:spacing w:after="120" w:line="360" w:lineRule="auto"/>
-        <w:rPr>
-          <w:lang w:val="es-ES"/>
-        </w:rPr>
-      </w:pPr>
-      <w:r>
-        <w:rPr>
-          <w:lang w:val="es-ES"/>
-        </w:rPr>
-        <w:t>La IA se implementa en Node.js con TensorFlow.js. El servicio de riesgo carga el modelo (</w:t>
-      </w:r>
-      <w:proofErr w:type="spellStart"/>
-      <w:r>
-        <w:rPr>
-          <w:lang w:val="es-ES"/>
-        </w:rPr>
-        <w:t>model.json</w:t>
-      </w:r>
-      <w:proofErr w:type="spellEnd"/>
-      <w:r>
-        <w:rPr>
-          <w:lang w:val="es-ES"/>
-        </w:rPr>
-        <w:t>/</w:t>
-      </w:r>
-      <w:proofErr w:type="spellStart"/>
-      <w:r>
-        <w:rPr>
-          <w:lang w:val="es-ES"/>
-        </w:rPr>
-        <w:t>weights.bin</w:t>
-      </w:r>
-      <w:proofErr w:type="spellEnd"/>
-      <w:r>
-        <w:rPr>
-          <w:lang w:val="es-ES"/>
-        </w:rPr>
-        <w:t>), normaliza los datos de entrada y produce un vector de probabilidades; el índice con mayor probabilidad se mapea a la etiqueta correspondiente (bajo/medio/alto).</w:t>
-      </w:r>
-    </w:p>
-    <w:p>
-      <w:pPr>
-        <w:spacing w:after="120" w:line="360" w:lineRule="auto"/>
-        <w:rPr>
-          <w:lang w:val="es-ES"/>
-        </w:rPr>
-      </w:pPr>
-      <w:r>
-        <w:rPr>
-          <w:lang w:val="es-ES"/>
-        </w:rPr>
-        <w:t xml:space="preserve">El </w:t>
-      </w:r>
-      <w:proofErr w:type="spellStart"/>
-      <w:r>
-        <w:rPr>
-          <w:lang w:val="es-ES"/>
-        </w:rPr>
-        <w:t>frontend</w:t>
-      </w:r>
-      <w:proofErr w:type="spellEnd"/>
-      <w:r>
-        <w:rPr>
-          <w:lang w:val="es-ES"/>
-        </w:rPr>
-        <w:t xml:space="preserve"> consume la API, gestiona autenticación con JWT y visualiza el riesgo mediante un gráfico donut y tarjetas con recomendaciones. Se emplean patrones de componentes </w:t>
-      </w:r>
-      <w:proofErr w:type="spellStart"/>
-      <w:r>
-        <w:rPr>
-          <w:lang w:val="es-ES"/>
-        </w:rPr>
-        <w:t>presentacionales</w:t>
-      </w:r>
-      <w:proofErr w:type="spellEnd"/>
-      <w:r>
-        <w:rPr>
-          <w:lang w:val="es-ES"/>
-        </w:rPr>
-        <w:t xml:space="preserve"> y de contenedor, y se privilegian estilos minimalistas y accesibles.</w:t>
-      </w:r>
-    </w:p>
-    <w:p>
-      <w:pPr>
-        <w:pStyle w:val="Ttulo1"/>
-        <w:rPr>
-          <w:lang w:val="es-ES"/>
-        </w:rPr>
-      </w:pPr>
-      <w:r>
-        <w:rPr>
-          <w:lang w:val="es-ES"/>
-        </w:rPr>
-        <w:lastRenderedPageBreak/>
-        <w:t xml:space="preserve">6. </w:t>
-      </w:r>
-      <w:proofErr w:type="spellStart"/>
-      <w:r>
-        <w:rPr>
-          <w:lang w:val="es-ES"/>
-        </w:rPr>
-        <w:t>Testing</w:t>
-      </w:r>
-      <w:proofErr w:type="spellEnd"/>
-      <w:r>
-        <w:rPr>
-          <w:lang w:val="es-ES"/>
-        </w:rPr>
-        <w:t xml:space="preserve"> y Validación</w:t>
-      </w:r>
-    </w:p>
-    <w:p>
-      <w:pPr>
-        <w:spacing w:after="120" w:line="360" w:lineRule="auto"/>
-        <w:rPr>
-          <w:lang w:val="es-ES"/>
-        </w:rPr>
-      </w:pPr>
-      <w:r>
-        <w:rPr>
-          <w:lang w:val="es-ES"/>
-        </w:rPr>
-        <w:t xml:space="preserve">Plan de pruebas: unitarias (servicios, validadores, funciones de preprocesado), integración (controladores y Prisma), de seguridad (JWT/validación), y funcionales </w:t>
-      </w:r>
-      <w:proofErr w:type="spellStart"/>
-      <w:r>
-        <w:rPr>
-          <w:lang w:val="es-ES"/>
-        </w:rPr>
-        <w:t>end‑to‑end</w:t>
-      </w:r>
-      <w:proofErr w:type="spellEnd"/>
-      <w:r>
-        <w:rPr>
-          <w:lang w:val="es-ES"/>
-        </w:rPr>
-        <w:t xml:space="preserve"> sobre </w:t>
-      </w:r>
-      <w:proofErr w:type="spellStart"/>
-      <w:r>
-        <w:rPr>
-          <w:lang w:val="es-ES"/>
-        </w:rPr>
-        <w:t>endpoints</w:t>
-      </w:r>
-      <w:proofErr w:type="spellEnd"/>
-      <w:r>
-        <w:rPr>
-          <w:lang w:val="es-ES"/>
-        </w:rPr>
-        <w:t xml:space="preserve"> críticos. Se utiliza </w:t>
-      </w:r>
-      <w:proofErr w:type="spellStart"/>
-      <w:r>
-        <w:rPr>
-          <w:lang w:val="es-ES"/>
-        </w:rPr>
-        <w:t>Vitest</w:t>
-      </w:r>
-      <w:proofErr w:type="spellEnd"/>
-      <w:r>
-        <w:rPr>
-          <w:lang w:val="es-ES"/>
-        </w:rPr>
-        <w:t xml:space="preserve"> para el ecosistema </w:t>
-      </w:r>
-      <w:proofErr w:type="spellStart"/>
-      <w:r>
-        <w:rPr>
-          <w:lang w:val="es-ES"/>
-        </w:rPr>
-        <w:t>TypeScript</w:t>
-      </w:r>
-      <w:proofErr w:type="spellEnd"/>
-      <w:r>
-        <w:rPr>
-          <w:lang w:val="es-ES"/>
-        </w:rPr>
-        <w:t xml:space="preserve"> y </w:t>
-      </w:r>
-      <w:proofErr w:type="spellStart"/>
-      <w:r>
-        <w:rPr>
-          <w:lang w:val="es-ES"/>
-        </w:rPr>
-        <w:t>SuperTest</w:t>
-      </w:r>
-      <w:proofErr w:type="spellEnd"/>
-      <w:r>
-        <w:rPr>
-          <w:lang w:val="es-ES"/>
-        </w:rPr>
-        <w:t xml:space="preserve"> para </w:t>
-      </w:r>
-      <w:proofErr w:type="spellStart"/>
-      <w:r>
-        <w:rPr>
-          <w:lang w:val="es-ES"/>
-        </w:rPr>
-        <w:t>endpoints</w:t>
-      </w:r>
-      <w:proofErr w:type="spellEnd"/>
-      <w:r>
-        <w:rPr>
-          <w:lang w:val="es-ES"/>
-        </w:rPr>
-        <w:t xml:space="preserve"> </w:t>
-      </w:r>
-      <w:proofErr w:type="spellStart"/>
-      <w:r>
-        <w:rPr>
-          <w:lang w:val="es-ES"/>
-        </w:rPr>
-        <w:t>NestJS</w:t>
-      </w:r>
-      <w:proofErr w:type="spellEnd"/>
-      <w:r>
-        <w:rPr>
-          <w:lang w:val="es-ES"/>
-        </w:rPr>
-        <w:t>.</w:t>
-      </w:r>
-    </w:p>
-    <w:p>
-      <w:pPr>
-        <w:spacing w:after="120" w:line="360" w:lineRule="auto"/>
-        <w:rPr>
-          <w:lang w:val="es-ES"/>
-        </w:rPr>
-      </w:pPr>
-      <w:r>
-        <w:rPr>
-          <w:lang w:val="es-ES"/>
-        </w:rPr>
-        <w:t xml:space="preserve">Validación del modelo: verificación del </w:t>
-      </w:r>
-      <w:proofErr w:type="spellStart"/>
-      <w:r>
-        <w:rPr>
-          <w:lang w:val="es-ES"/>
-        </w:rPr>
-        <w:t>shape</w:t>
-      </w:r>
-      <w:proofErr w:type="spellEnd"/>
-      <w:r>
-        <w:rPr>
-          <w:lang w:val="es-ES"/>
-        </w:rPr>
-        <w:t xml:space="preserve"> de salida (1×3), comprobación de suma de probabilidades </w:t>
-      </w:r>
-      <w:proofErr w:type="spellStart"/>
-      <w:r>
-        <w:rPr>
-          <w:lang w:val="es-ES"/>
-        </w:rPr>
-        <w:t>softmax</w:t>
-      </w:r>
-      <w:proofErr w:type="spellEnd"/>
-      <w:r>
-        <w:rPr>
-          <w:lang w:val="es-ES"/>
-        </w:rPr>
-        <w:t xml:space="preserve"> ≈ 1 y estabilidad con </w:t>
-      </w:r>
-      <w:proofErr w:type="spellStart"/>
-      <w:r>
-        <w:rPr>
-          <w:lang w:val="es-ES"/>
-        </w:rPr>
-        <w:t>dataset</w:t>
-      </w:r>
-      <w:proofErr w:type="spellEnd"/>
-      <w:r>
-        <w:rPr>
-          <w:lang w:val="es-ES"/>
-        </w:rPr>
-        <w:t xml:space="preserve"> sintético que simula corredores (distancia 3–15 km, FC 120–180 </w:t>
-      </w:r>
-      <w:proofErr w:type="spellStart"/>
-      <w:r>
-        <w:rPr>
-          <w:lang w:val="es-ES"/>
-        </w:rPr>
-        <w:t>bpm</w:t>
-      </w:r>
-      <w:proofErr w:type="spellEnd"/>
-      <w:r>
-        <w:rPr>
-          <w:lang w:val="es-ES"/>
-        </w:rPr>
-        <w:t xml:space="preserve">, cadencia 150–180 </w:t>
-      </w:r>
-      <w:proofErr w:type="spellStart"/>
-      <w:r>
-        <w:rPr>
-          <w:lang w:val="es-ES"/>
-        </w:rPr>
-        <w:t>spm</w:t>
-      </w:r>
-      <w:proofErr w:type="spellEnd"/>
-      <w:r>
-        <w:rPr>
-          <w:lang w:val="es-ES"/>
-        </w:rPr>
-        <w:t>, RPE 3–10, sueño 4–9 h, elevación 0–300 m).</w:t>
-      </w:r>
-    </w:p>
-    <w:p>
-      <w:pPr>
-        <w:spacing w:after="120" w:line="360" w:lineRule="auto"/>
-        <w:rPr>
-          <w:lang w:val="es-ES"/>
-        </w:rPr>
-      </w:pPr>
-      <w:r>
-        <w:rPr>
-          <w:lang w:val="es-ES"/>
-        </w:rPr>
-        <w:t xml:space="preserve">Métricas de calidad observadas: cobertura ≥ 70–76 %, inferencia media ~70 ms, latencia media de API 120–180 ms, validación estricta de </w:t>
-      </w:r>
-      <w:proofErr w:type="spellStart"/>
-      <w:r>
-        <w:rPr>
-          <w:lang w:val="es-ES"/>
-        </w:rPr>
-        <w:t>DTOs</w:t>
-      </w:r>
-      <w:proofErr w:type="spellEnd"/>
-      <w:r>
-        <w:rPr>
-          <w:lang w:val="es-ES"/>
-        </w:rPr>
-        <w:t xml:space="preserve"> y consistencia en la integración Angular ↔ </w:t>
-      </w:r>
-      <w:proofErr w:type="spellStart"/>
-      <w:r>
-        <w:rPr>
-          <w:lang w:val="es-ES"/>
-        </w:rPr>
-        <w:t>NestJS</w:t>
-      </w:r>
-      <w:proofErr w:type="spellEnd"/>
-      <w:r>
-        <w:rPr>
-          <w:lang w:val="es-ES"/>
-        </w:rPr>
-        <w:t>. A nivel de IA, la precisión estimada en escenarios sintéticos ronda el 80–82 %, con comportamiento coherente ante variaciones controladas de carga, RPE y sueño.</w:t>
-      </w:r>
-    </w:p>
-    <w:p>
-      <w:pPr>
-        <w:pStyle w:val="Ttulo1"/>
-        <w:rPr>
-          <w:lang w:val="es-ES"/>
-        </w:rPr>
-      </w:pPr>
-      <w:r>
-        <w:rPr>
-          <w:lang w:val="es-ES"/>
-        </w:rPr>
-        <w:t>7. Resultados y Discusión</w:t>
-      </w:r>
-    </w:p>
-    <w:p>
-      <w:pPr>
-        <w:spacing w:after="120" w:line="360" w:lineRule="auto"/>
-        <w:rPr>
-          <w:lang w:val="es-ES"/>
-        </w:rPr>
-      </w:pPr>
-      <w:proofErr w:type="spellStart"/>
-      <w:r>
-        <w:rPr>
-          <w:lang w:val="es-ES"/>
-        </w:rPr>
-        <w:t>StrideSense</w:t>
-      </w:r>
-      <w:proofErr w:type="spellEnd"/>
-      <w:r>
-        <w:rPr>
-          <w:lang w:val="es-ES"/>
-        </w:rPr>
-        <w:t xml:space="preserve"> demuestra la viabilidad de integrar un modelo de clasificación ligera en una arquitectura full‑</w:t>
-      </w:r>
-      <w:proofErr w:type="spellStart"/>
-      <w:r>
-        <w:rPr>
-          <w:lang w:val="es-ES"/>
-        </w:rPr>
-        <w:t>stack</w:t>
-      </w:r>
-      <w:proofErr w:type="spellEnd"/>
-      <w:r>
-        <w:rPr>
-          <w:lang w:val="es-ES"/>
-        </w:rPr>
-        <w:t xml:space="preserve"> </w:t>
-      </w:r>
-      <w:proofErr w:type="spellStart"/>
-      <w:r>
-        <w:rPr>
-          <w:lang w:val="es-ES"/>
-        </w:rPr>
-        <w:t>TypeScript</w:t>
-      </w:r>
-      <w:proofErr w:type="spellEnd"/>
-      <w:r>
-        <w:rPr>
-          <w:lang w:val="es-ES"/>
-        </w:rPr>
-        <w:t>. La predicción de riesgo se entrega con baja latencia y la UI comunica el resultado con un sistema de semáforos y recomendaciones directas. Las métricas de rendimiento y cobertura de pruebas son adecuadas para un MVP académico, si bien el uso de datos sintéticos y la ausencia de series temporales limitan la validez externa.</w:t>
-      </w:r>
-    </w:p>
-    <w:p>
-      <w:pPr>
-        <w:spacing w:after="120" w:line="360" w:lineRule="auto"/>
-        <w:rPr>
-          <w:lang w:val="es-ES"/>
-        </w:rPr>
-      </w:pPr>
-      <w:r>
-        <w:rPr>
-          <w:lang w:val="es-ES"/>
-        </w:rPr>
-        <w:t>El sistema responde de manera sensible a cambios en las variables de entrada (p. ej., aumento de carga semanal o reducción de horas de sueño), lo que sugiere que el preprocesado y la normalización están alineados con la semántica del dominio. La incorporación de datos reales y de variables temporales mejoraría la robustez del modelo y su capacidad de generalización.</w:t>
-      </w:r>
-    </w:p>
-    <w:p>
-      <w:pPr>
-        <w:pStyle w:val="Ttulo1"/>
-        <w:rPr>
-          <w:lang w:val="es-ES"/>
-        </w:rPr>
-      </w:pPr>
-      <w:r>
-        <w:rPr>
-          <w:lang w:val="es-ES"/>
-        </w:rPr>
-        <w:t>8. Conclusiones</w:t>
-      </w:r>
-    </w:p>
-    <w:p>
-      <w:pPr>
-        <w:spacing w:after="120" w:line="360" w:lineRule="auto"/>
-        <w:rPr>
-          <w:lang w:val="es-ES"/>
-        </w:rPr>
-      </w:pPr>
-      <w:r>
-        <w:rPr>
-          <w:lang w:val="es-ES"/>
-        </w:rPr>
-        <w:t xml:space="preserve">Este TFM entrega una solución integral: arquitectura moderna, módulo IA operativo, API segura y un </w:t>
-      </w:r>
-      <w:proofErr w:type="spellStart"/>
-      <w:r>
-        <w:rPr>
-          <w:lang w:val="es-ES"/>
-        </w:rPr>
-        <w:t>frontend</w:t>
-      </w:r>
-      <w:proofErr w:type="spellEnd"/>
-      <w:r>
-        <w:rPr>
-          <w:lang w:val="es-ES"/>
-        </w:rPr>
-        <w:t xml:space="preserve"> usable. La decisión de mantener todo el </w:t>
-      </w:r>
-      <w:proofErr w:type="spellStart"/>
-      <w:r>
-        <w:rPr>
-          <w:lang w:val="es-ES"/>
-        </w:rPr>
-        <w:t>stack</w:t>
-      </w:r>
-      <w:proofErr w:type="spellEnd"/>
-      <w:r>
-        <w:rPr>
-          <w:lang w:val="es-ES"/>
-        </w:rPr>
-        <w:t xml:space="preserve"> en </w:t>
-      </w:r>
-      <w:proofErr w:type="spellStart"/>
-      <w:r>
-        <w:rPr>
-          <w:lang w:val="es-ES"/>
-        </w:rPr>
-        <w:t>TypeScript</w:t>
-      </w:r>
-      <w:proofErr w:type="spellEnd"/>
-      <w:r>
-        <w:rPr>
-          <w:lang w:val="es-ES"/>
-        </w:rPr>
-        <w:t xml:space="preserve"> reduce fricción tecnológica y simplifica el despliegue. Como líneas futuras se propone: (i) integrar fuentes de datos reales (Garmin/Apple Health/</w:t>
-      </w:r>
-      <w:proofErr w:type="spellStart"/>
-      <w:r>
-        <w:rPr>
-          <w:lang w:val="es-ES"/>
-        </w:rPr>
-        <w:t>Strava</w:t>
-      </w:r>
-      <w:proofErr w:type="spellEnd"/>
-      <w:r>
-        <w:rPr>
-          <w:lang w:val="es-ES"/>
-        </w:rPr>
-        <w:t>), (</w:t>
-      </w:r>
-      <w:proofErr w:type="spellStart"/>
-      <w:r>
-        <w:rPr>
-          <w:lang w:val="es-ES"/>
-        </w:rPr>
-        <w:t>ii</w:t>
-      </w:r>
-      <w:proofErr w:type="spellEnd"/>
-      <w:r>
-        <w:rPr>
-          <w:lang w:val="es-ES"/>
-        </w:rPr>
-        <w:t>) explorar modelos temporales (LSTM, Transformers ligeros), (</w:t>
-      </w:r>
-      <w:proofErr w:type="spellStart"/>
-      <w:r>
-        <w:rPr>
-          <w:lang w:val="es-ES"/>
-        </w:rPr>
-        <w:t>iii</w:t>
-      </w:r>
-      <w:proofErr w:type="spellEnd"/>
-      <w:r>
-        <w:rPr>
-          <w:lang w:val="es-ES"/>
-        </w:rPr>
-        <w:t xml:space="preserve">) incorporar </w:t>
-      </w:r>
-      <w:proofErr w:type="spellStart"/>
-      <w:r>
-        <w:rPr>
-          <w:lang w:val="es-ES"/>
-        </w:rPr>
-        <w:t>explicabilidad</w:t>
-      </w:r>
-      <w:proofErr w:type="spellEnd"/>
-      <w:r>
-        <w:rPr>
-          <w:lang w:val="es-ES"/>
-        </w:rPr>
-        <w:t xml:space="preserve"> (saliencias, SHAP), y (</w:t>
-      </w:r>
-      <w:proofErr w:type="spellStart"/>
-      <w:r>
-        <w:rPr>
-          <w:lang w:val="es-ES"/>
-        </w:rPr>
-        <w:t>iv</w:t>
-      </w:r>
-      <w:proofErr w:type="spellEnd"/>
-      <w:r>
-        <w:rPr>
-          <w:lang w:val="es-ES"/>
-        </w:rPr>
-        <w:t>) adaptar las recomendaciones a perfiles individuales y objetivos de entrenamiento.</w:t>
-      </w:r>
-    </w:p>
-    <w:p>
-      <w:pPr>
-        <w:pStyle w:val="Ttulo1"/>
-      </w:pPr>
-      <w:r>
-        <w:lastRenderedPageBreak/>
-        <w:t>9. Bibliografía</w:t>
-      </w:r>
-    </w:p>
-    <w:p>
-      <w:pPr>
-        <w:pStyle w:val="Listaconnmeros"/>
-        <w:spacing w:line="360" w:lineRule="auto"/>
-        <w:rPr>
-          <w:lang w:val="es-ES"/>
-        </w:rPr>
-      </w:pPr>
-      <w:r>
-        <w:rPr>
-          <w:lang w:val="es-ES"/>
-        </w:rPr>
-        <w:t>Angular. Documentación oficial. https://angular.io/</w:t>
-      </w:r>
-    </w:p>
-    <w:p>
-      <w:pPr>
-        <w:pStyle w:val="Listaconnmeros"/>
-        <w:spacing w:line="360" w:lineRule="auto"/>
-        <w:rPr>
-          <w:lang w:val="es-ES"/>
-        </w:rPr>
-      </w:pPr>
-      <w:proofErr w:type="spellStart"/>
-      <w:r>
-        <w:rPr>
-          <w:lang w:val="es-ES"/>
-        </w:rPr>
-        <w:t>NestJS</w:t>
-      </w:r>
-      <w:proofErr w:type="spellEnd"/>
-      <w:r>
-        <w:rPr>
-          <w:lang w:val="es-ES"/>
-        </w:rPr>
-        <w:t>. Documentación oficial. https://docs.nestjs.com/</w:t>
-      </w:r>
-    </w:p>
-    <w:p>
-      <w:pPr>
-        <w:pStyle w:val="Listaconnmeros"/>
-        <w:spacing w:line="360" w:lineRule="auto"/>
-        <w:rPr>
-          <w:lang w:val="es-ES"/>
-        </w:rPr>
-      </w:pPr>
-      <w:r>
-        <w:rPr>
-          <w:lang w:val="es-ES"/>
-        </w:rPr>
-        <w:t>Prisma. Documentación oficial. https://www.prisma.io/docs</w:t>
-      </w:r>
-    </w:p>
-    <w:p>
-      <w:pPr>
-        <w:pStyle w:val="Listaconnmeros"/>
-        <w:spacing w:line="360" w:lineRule="auto"/>
-        <w:rPr>
-          <w:lang w:val="es-ES"/>
-        </w:rPr>
-      </w:pPr>
-      <w:r>
-        <w:rPr>
-          <w:lang w:val="es-ES"/>
-        </w:rPr>
-        <w:t>TensorFlow.js. Documentación oficial. https://www.tensorflow.org/js</w:t>
-      </w:r>
-    </w:p>
-    <w:p>
-      <w:pPr>
-        <w:pStyle w:val="Listaconnmeros"/>
-        <w:spacing w:line="360" w:lineRule="auto"/>
-        <w:rPr>
-          <w:lang w:val="es-ES"/>
-        </w:rPr>
-      </w:pPr>
-      <w:r>
-        <w:rPr>
-          <w:lang w:val="es-ES"/>
-        </w:rPr>
-        <w:t>Literatura sobre prevención de lesiones y ML en deporte (2015–2025): revisiones y estudios aplicados en running, sensores y series temporales.</w:t>
-      </w:r>
-    </w:p>
-    <w:p>
-      <w:pPr>
-        <w:pStyle w:val="Ttulo1"/>
-        <w:rPr>
-          <w:lang w:val="es-ES"/>
-        </w:rPr>
-      </w:pPr>
-      <w:r>
-        <w:rPr>
-          <w:lang w:val="es-ES"/>
-        </w:rPr>
-        <w:t>10. Anexos</w:t>
-      </w:r>
-    </w:p>
-    <w:p>
-      <w:pPr>
-        <w:spacing w:after="120" w:line="360" w:lineRule="auto"/>
-        <w:rPr>
-          <w:lang w:val="es-ES"/>
-        </w:rPr>
-      </w:pPr>
-      <w:r>
-        <w:rPr>
-          <w:lang w:val="es-ES"/>
-        </w:rPr>
-        <w:t xml:space="preserve">A. </w:t>
-      </w:r>
-      <w:proofErr w:type="spellStart"/>
-      <w:r>
-        <w:rPr>
-          <w:lang w:val="es-ES"/>
-        </w:rPr>
-        <w:t>Endpoints</w:t>
-      </w:r>
-      <w:proofErr w:type="spellEnd"/>
-      <w:r>
-        <w:rPr>
-          <w:lang w:val="es-ES"/>
-        </w:rPr>
-        <w:t xml:space="preserve"> de la API (resumen)</w:t>
-      </w:r>
-    </w:p>
-    <w:p>
-      <w:pPr>
-        <w:pStyle w:val="Listaconvietas"/>
-        <w:spacing w:line="360" w:lineRule="auto"/>
-      </w:pPr>
-      <w:r>
-        <w:t xml:space="preserve">POST /auth/register — </w:t>
-      </w:r>
-      <w:proofErr w:type="spellStart"/>
-      <w:r>
-        <w:t>registro</w:t>
-      </w:r>
-      <w:proofErr w:type="spellEnd"/>
-      <w:r>
-        <w:t xml:space="preserve"> de usuario</w:t>
-      </w:r>
-    </w:p>
-    <w:p>
-      <w:pPr>
-        <w:pStyle w:val="Listaconvietas"/>
-        <w:spacing w:line="360" w:lineRule="auto"/>
-        <w:rPr>
-          <w:lang w:val="es-ES"/>
-        </w:rPr>
-      </w:pPr>
-      <w:r>
-        <w:rPr>
-          <w:lang w:val="es-ES"/>
-        </w:rPr>
-        <w:t>POST /</w:t>
-      </w:r>
-      <w:proofErr w:type="spellStart"/>
-      <w:r>
-        <w:rPr>
-          <w:lang w:val="es-ES"/>
-        </w:rPr>
-        <w:t>auth</w:t>
-      </w:r>
-      <w:proofErr w:type="spellEnd"/>
-      <w:r>
-        <w:rPr>
-          <w:lang w:val="es-ES"/>
-        </w:rPr>
-        <w:t>/</w:t>
-      </w:r>
-      <w:proofErr w:type="spellStart"/>
-      <w:r>
-        <w:rPr>
-          <w:lang w:val="es-ES"/>
-        </w:rPr>
-        <w:t>login</w:t>
-      </w:r>
-      <w:proofErr w:type="spellEnd"/>
-      <w:r>
-        <w:rPr>
-          <w:lang w:val="es-ES"/>
-        </w:rPr>
-        <w:t xml:space="preserve"> — autenticación y obtención de JWT</w:t>
-      </w:r>
-    </w:p>
-    <w:p>
-      <w:pPr>
-        <w:pStyle w:val="Listaconvietas"/>
-        <w:spacing w:line="360" w:lineRule="auto"/>
-        <w:rPr>
-          <w:lang w:val="es-ES"/>
-        </w:rPr>
-      </w:pPr>
-      <w:r>
-        <w:rPr>
-          <w:lang w:val="es-ES"/>
-        </w:rPr>
-        <w:t>POST /</w:t>
-      </w:r>
-      <w:proofErr w:type="spellStart"/>
-      <w:r>
-        <w:rPr>
-          <w:lang w:val="es-ES"/>
-        </w:rPr>
-        <w:t>sessions</w:t>
-      </w:r>
-      <w:proofErr w:type="spellEnd"/>
-      <w:r>
-        <w:rPr>
-          <w:lang w:val="es-ES"/>
-        </w:rPr>
-        <w:t xml:space="preserve"> — alta de sesión de entrenamiento</w:t>
-      </w:r>
-    </w:p>
-    <w:p>
-      <w:pPr>
-        <w:pStyle w:val="Listaconvietas"/>
-        <w:spacing w:line="360" w:lineRule="auto"/>
-      </w:pPr>
-      <w:proofErr w:type="gramStart"/>
-      <w:r>
-        <w:t>GET  /</w:t>
-      </w:r>
-      <w:proofErr w:type="gramEnd"/>
-      <w:r>
-        <w:t>sessions/user/:id — histórico de sesiones</w:t>
-      </w:r>
-    </w:p>
-    <w:p>
-      <w:pPr>
-        <w:pStyle w:val="Listaconvietas"/>
-        <w:spacing w:line="360" w:lineRule="auto"/>
-      </w:pPr>
-      <w:r>
-        <w:t>POST /risk/predict — predicción de riesgo (vector softmax)</w:t>
-      </w:r>
-    </w:p>
-    <w:p>
-      <w:pPr>
-        <w:pStyle w:val="Listaconvietas"/>
-        <w:spacing w:line="360" w:lineRule="auto"/>
-        <w:rPr>
-          <w:lang w:val="es-ES"/>
-        </w:rPr>
-      </w:pPr>
-      <w:proofErr w:type="gramStart"/>
-      <w:r>
-        <w:rPr>
-          <w:lang w:val="es-ES"/>
-        </w:rPr>
-        <w:t>GET  /</w:t>
-      </w:r>
-      <w:proofErr w:type="spellStart"/>
-      <w:proofErr w:type="gramEnd"/>
-      <w:r>
-        <w:rPr>
-          <w:lang w:val="es-ES"/>
-        </w:rPr>
-        <w:t>risk</w:t>
-      </w:r>
-      <w:proofErr w:type="spellEnd"/>
-      <w:r>
-        <w:rPr>
-          <w:lang w:val="es-ES"/>
-        </w:rPr>
-        <w:t>/</w:t>
-      </w:r>
-      <w:proofErr w:type="spellStart"/>
-      <w:r>
-        <w:rPr>
-          <w:lang w:val="es-ES"/>
-        </w:rPr>
-        <w:t>history</w:t>
-      </w:r>
-      <w:proofErr w:type="spellEnd"/>
-      <w:proofErr w:type="gramStart"/>
-      <w:r>
-        <w:rPr>
-          <w:lang w:val="es-ES"/>
-        </w:rPr>
-        <w:t>/:</w:t>
-      </w:r>
-      <w:proofErr w:type="spellStart"/>
-      <w:r>
-        <w:rPr>
-          <w:lang w:val="es-ES"/>
-        </w:rPr>
-        <w:t>userId</w:t>
-      </w:r>
-      <w:proofErr w:type="spellEnd"/>
-      <w:proofErr w:type="gramEnd"/>
-      <w:r>
-        <w:rPr>
-          <w:lang w:val="es-ES"/>
-        </w:rPr>
-        <w:t xml:space="preserve"> — histórico de predicciones</w:t>
-      </w:r>
-    </w:p>
-    <w:p>
-      <w:pPr>
-        <w:spacing w:after="120" w:line="360" w:lineRule="auto"/>
-        <w:rPr>
-          <w:lang w:val="es-ES"/>
-        </w:rPr>
-      </w:pPr>
-      <w:r>
-        <w:rPr>
-          <w:lang w:val="es-ES"/>
-        </w:rPr>
-        <w:t>B. Esquema de datos (Prisma, simplificado)</w:t>
+        <w:t xml:space="preserve">B. </w:t>
+      </w:r>
+      <w:r>
+        <w:rPr>
+          <w:highlight w:val="yellow"/>
+          <w:lang w:val="es-ES"/>
+        </w:rPr>
+        <w:t>Esquema de datos (Prisma, simplificado)</w:t>
       </w:r>
     </w:p>
     <w:p>

</xml_diff>